<commit_message>
finished 400 hw04, finished 401 final cheat sheet
</commit_message>
<xml_diff>
--- a/MSiA 401/Final/Final Cheatsheet.docx
+++ b/MSiA 401/Final/Final Cheatsheet.docx
@@ -3359,8 +3359,6 @@
           </m:f>
         </m:oMath>
       </m:oMathPara>
-      <w:bookmarkStart w:id="0" w:name="_GoBack"/>
-      <w:bookmarkEnd w:id="0"/>
     </w:p>
     <w:p>
       <w:pPr>
@@ -7982,7 +7980,108 @@
           <w:sz w:val="16"/>
           <w:szCs w:val="16"/>
         </w:rPr>
-        <w:t xml:space="preserve">FPR (False Positive Rate): </w:t>
+        <w:t>TPR (True Positive Rate) (Sensitivity):</w:t>
+      </w:r>
+      <w:r>
+        <w:rPr>
+          <w:rFonts w:eastAsiaTheme="minorEastAsia"/>
+          <w:bCs/>
+          <w:iCs/>
+          <w:sz w:val="16"/>
+          <w:szCs w:val="16"/>
+        </w:rPr>
+        <w:t xml:space="preserve"> </w:t>
+      </w:r>
+      <m:oMath>
+        <m:f>
+          <m:fPr>
+            <m:ctrlPr>
+              <w:rPr>
+                <w:rFonts w:ascii="Cambria Math" w:eastAsiaTheme="minorEastAsia" w:hAnsi="Cambria Math"/>
+                <w:bCs/>
+                <w:i/>
+                <w:iCs/>
+                <w:sz w:val="16"/>
+                <w:szCs w:val="16"/>
+              </w:rPr>
+            </m:ctrlPr>
+          </m:fPr>
+          <m:num>
+            <m:r>
+              <w:rPr>
+                <w:rFonts w:ascii="Cambria Math" w:eastAsiaTheme="minorEastAsia" w:hAnsi="Cambria Math"/>
+                <w:sz w:val="16"/>
+                <w:szCs w:val="16"/>
+              </w:rPr>
+              <m:t>TP</m:t>
+            </m:r>
+          </m:num>
+          <m:den>
+            <m:r>
+              <w:rPr>
+                <w:rFonts w:ascii="Cambria Math" w:eastAsiaTheme="minorEastAsia" w:hAnsi="Cambria Math"/>
+                <w:sz w:val="16"/>
+                <w:szCs w:val="16"/>
+              </w:rPr>
+              <m:t>TP+FN</m:t>
+            </m:r>
+          </m:den>
+        </m:f>
+      </m:oMath>
+    </w:p>
+    <w:p>
+      <w:pPr>
+        <w:spacing w:line="240" w:lineRule="auto"/>
+        <w:rPr>
+          <w:rFonts w:eastAsiaTheme="minorEastAsia"/>
+          <w:bCs/>
+          <w:iCs/>
+          <w:sz w:val="16"/>
+          <w:szCs w:val="16"/>
+        </w:rPr>
+      </w:pPr>
+      <w:r>
+        <w:rPr>
+          <w:rFonts w:eastAsiaTheme="minorEastAsia"/>
+          <w:bCs/>
+          <w:iCs/>
+          <w:sz w:val="16"/>
+          <w:szCs w:val="16"/>
+        </w:rPr>
+        <w:t xml:space="preserve">- </w:t>
+      </w:r>
+      <w:r>
+        <w:rPr>
+          <w:rFonts w:eastAsiaTheme="minorEastAsia"/>
+          <w:b/>
+          <w:bCs/>
+          <w:iCs/>
+          <w:sz w:val="16"/>
+          <w:szCs w:val="16"/>
+        </w:rPr>
+        <w:t>FPR (False Positive Rate)</w:t>
+      </w:r>
+      <w:r>
+        <w:rPr>
+          <w:rFonts w:eastAsiaTheme="minorEastAsia"/>
+          <w:b/>
+          <w:bCs/>
+          <w:iCs/>
+          <w:sz w:val="16"/>
+          <w:szCs w:val="16"/>
+        </w:rPr>
+        <w:t xml:space="preserve"> (1-Specificity)</w:t>
+      </w:r>
+      <w:r>
+        <w:rPr>
+          <w:rFonts w:eastAsiaTheme="minorEastAsia"/>
+          <w:b/>
+          <w:bCs/>
+          <w:iCs/>
+          <w:sz w:val="16"/>
+          <w:szCs w:val="16"/>
+        </w:rPr>
+        <w:t xml:space="preserve">: </w:t>
       </w:r>
       <m:oMath>
         <m:f>
@@ -8299,17 +8398,79 @@
           <w:sz w:val="16"/>
           <w:szCs w:val="16"/>
         </w:rPr>
-        <w:t>AUC:</w:t>
-      </w:r>
-      <w:r>
-        <w:rPr>
-          <w:rFonts w:eastAsiaTheme="minorEastAsia"/>
-          <w:bCs/>
-          <w:iCs/>
-          <w:sz w:val="16"/>
-          <w:szCs w:val="16"/>
-        </w:rPr>
-        <w:t xml:space="preserve"> Area under curve</w:t>
+        <w:t>AUC</w:t>
+      </w:r>
+      <w:r>
+        <w:rPr>
+          <w:rFonts w:eastAsiaTheme="minorEastAsia"/>
+          <w:b/>
+          <w:bCs/>
+          <w:iCs/>
+          <w:sz w:val="16"/>
+          <w:szCs w:val="16"/>
+        </w:rPr>
+        <w:t xml:space="preserve"> </w:t>
+      </w:r>
+      <w:r>
+        <w:rPr>
+          <w:rFonts w:eastAsiaTheme="minorEastAsia"/>
+          <w:bCs/>
+          <w:iCs/>
+          <w:sz w:val="16"/>
+          <w:szCs w:val="16"/>
+        </w:rPr>
+        <w:t>(</w:t>
+      </w:r>
+      <w:r>
+        <w:rPr>
+          <w:rFonts w:eastAsiaTheme="minorEastAsia"/>
+          <w:bCs/>
+          <w:iCs/>
+          <w:sz w:val="16"/>
+          <w:szCs w:val="16"/>
+        </w:rPr>
+        <w:t>Area under curve</w:t>
+      </w:r>
+      <w:r>
+        <w:rPr>
+          <w:rFonts w:eastAsiaTheme="minorEastAsia"/>
+          <w:bCs/>
+          <w:iCs/>
+          <w:sz w:val="16"/>
+          <w:szCs w:val="16"/>
+        </w:rPr>
+        <w:t>)</w:t>
+      </w:r>
+      <w:r>
+        <w:rPr>
+          <w:rFonts w:eastAsiaTheme="minorEastAsia"/>
+          <w:b/>
+          <w:bCs/>
+          <w:iCs/>
+          <w:sz w:val="16"/>
+          <w:szCs w:val="16"/>
+        </w:rPr>
+        <w:t>:</w:t>
+      </w:r>
+      <w:r>
+        <w:rPr>
+          <w:rFonts w:eastAsiaTheme="minorEastAsia"/>
+          <w:bCs/>
+          <w:iCs/>
+          <w:sz w:val="16"/>
+          <w:szCs w:val="16"/>
+        </w:rPr>
+        <w:t xml:space="preserve"> </w:t>
+      </w:r>
+      <w:r>
+        <w:rPr>
+          <w:rFonts w:eastAsiaTheme="minorEastAsia"/>
+          <w:bCs/>
+          <w:iCs/>
+          <w:sz w:val="16"/>
+          <w:szCs w:val="16"/>
+        </w:rPr>
+        <w:t>ROC curve is produced by calculating and plotting the true positive rate against the false positive rate for a single classifier at a variety of thresholds</w:t>
       </w:r>
     </w:p>
     <w:p>
@@ -8317,25 +8478,64 @@
         <w:spacing w:line="240" w:lineRule="auto"/>
         <w:rPr>
           <w:rFonts w:eastAsiaTheme="minorEastAsia"/>
-          <w:b/>
-          <w:bCs/>
-          <w:iCs/>
-          <w:sz w:val="16"/>
-          <w:szCs w:val="16"/>
-          <w:u w:val="single"/>
+          <w:bCs/>
+          <w:iCs/>
+          <w:sz w:val="16"/>
+          <w:szCs w:val="16"/>
         </w:rPr>
       </w:pPr>
       <w:r>
         <w:rPr>
-          <w:rFonts w:eastAsiaTheme="minorEastAsia"/>
-          <w:b/>
-          <w:bCs/>
-          <w:iCs/>
-          <w:sz w:val="16"/>
-          <w:szCs w:val="16"/>
-          <w:u w:val="single"/>
-        </w:rPr>
-        <w:t>Scoring Model:</w:t>
+          <w:noProof/>
+        </w:rPr>
+        <w:drawing>
+          <wp:inline distT="0" distB="0" distL="0" distR="0" wp14:anchorId="66016A40" wp14:editId="123487CB">
+            <wp:extent cx="2133600" cy="2170134"/>
+            <wp:effectExtent l="0" t="0" r="0" b="1905"/>
+            <wp:docPr id="17" name="Picture 17" descr="https://i.gyazo.com/325c43ebbe3407bc8a05f4dd495c1b0b.png"/>
+            <wp:cNvGraphicFramePr>
+              <a:graphicFrameLocks xmlns:a="http://schemas.openxmlformats.org/drawingml/2006/main" noChangeAspect="1"/>
+            </wp:cNvGraphicFramePr>
+            <a:graphic xmlns:a="http://schemas.openxmlformats.org/drawingml/2006/main">
+              <a:graphicData uri="http://schemas.openxmlformats.org/drawingml/2006/picture">
+                <pic:pic xmlns:pic="http://schemas.openxmlformats.org/drawingml/2006/picture">
+                  <pic:nvPicPr>
+                    <pic:cNvPr id="0" name="Picture 24" descr="https://i.gyazo.com/325c43ebbe3407bc8a05f4dd495c1b0b.png"/>
+                    <pic:cNvPicPr>
+                      <a:picLocks noChangeAspect="1" noChangeArrowheads="1"/>
+                    </pic:cNvPicPr>
+                  </pic:nvPicPr>
+                  <pic:blipFill>
+                    <a:blip r:embed="rId6">
+                      <a:extLst>
+                        <a:ext uri="{28A0092B-C50C-407E-A947-70E740481C1C}">
+                          <a14:useLocalDpi xmlns:a14="http://schemas.microsoft.com/office/drawing/2010/main" val="0"/>
+                        </a:ext>
+                      </a:extLst>
+                    </a:blip>
+                    <a:srcRect/>
+                    <a:stretch>
+                      <a:fillRect/>
+                    </a:stretch>
+                  </pic:blipFill>
+                  <pic:spPr bwMode="auto">
+                    <a:xfrm>
+                      <a:off x="0" y="0"/>
+                      <a:ext cx="2133600" cy="2170134"/>
+                    </a:xfrm>
+                    <a:prstGeom prst="rect">
+                      <a:avLst/>
+                    </a:prstGeom>
+                    <a:noFill/>
+                    <a:ln>
+                      <a:noFill/>
+                    </a:ln>
+                  </pic:spPr>
+                </pic:pic>
+              </a:graphicData>
+            </a:graphic>
+          </wp:inline>
+        </w:drawing>
       </w:r>
     </w:p>
     <w:p>
@@ -8343,73 +8543,25 @@
         <w:spacing w:line="240" w:lineRule="auto"/>
         <w:rPr>
           <w:rFonts w:eastAsiaTheme="minorEastAsia"/>
-          <w:bCs/>
-          <w:iCs/>
-          <w:sz w:val="16"/>
-          <w:szCs w:val="16"/>
+          <w:b/>
+          <w:bCs/>
+          <w:iCs/>
+          <w:sz w:val="16"/>
+          <w:szCs w:val="16"/>
+          <w:u w:val="single"/>
         </w:rPr>
       </w:pPr>
       <w:r>
         <w:rPr>
           <w:rFonts w:eastAsiaTheme="minorEastAsia"/>
-          <w:bCs/>
-          <w:iCs/>
-          <w:sz w:val="16"/>
-          <w:szCs w:val="16"/>
-        </w:rPr>
-        <w:t xml:space="preserve">- </w:t>
-      </w:r>
-      <w:r>
-        <w:rPr>
-          <w:rFonts w:eastAsiaTheme="minorEastAsia"/>
           <w:b/>
           <w:bCs/>
-          <w:i/>
-          <w:iCs/>
-          <w:sz w:val="16"/>
-          <w:szCs w:val="16"/>
-        </w:rPr>
-        <w:t>Proxy behavior</w:t>
-      </w:r>
-      <w:r>
-        <w:rPr>
-          <w:rFonts w:eastAsiaTheme="minorEastAsia"/>
-          <w:bCs/>
-          <w:iCs/>
-          <w:sz w:val="16"/>
-          <w:szCs w:val="16"/>
-        </w:rPr>
-        <w:t>:</w:t>
-      </w:r>
-      <w:r>
-        <w:rPr>
-          <w:rFonts w:eastAsiaTheme="minorEastAsia"/>
-          <w:bCs/>
-          <w:iCs/>
-          <w:sz w:val="16"/>
-          <w:szCs w:val="16"/>
-        </w:rPr>
-        <w:t xml:space="preserve"> behavior that has been observed in the </w:t>
-      </w:r>
-      <w:r>
-        <w:rPr>
-          <w:rFonts w:eastAsiaTheme="minorEastAsia"/>
-          <w:bCs/>
-          <w:iCs/>
-          <w:sz w:val="16"/>
-          <w:szCs w:val="16"/>
-        </w:rPr>
-        <w:t>past</w:t>
-      </w:r>
-      <w:r>
-        <w:rPr>
-          <w:rFonts w:eastAsiaTheme="minorEastAsia"/>
-          <w:bCs/>
-          <w:iCs/>
-          <w:sz w:val="16"/>
-          <w:szCs w:val="16"/>
-        </w:rPr>
-        <w:t xml:space="preserve"> that is similar to future behavior you would like to predict, e.g., response to similar offer sent yesterday</w:t>
+          <w:iCs/>
+          <w:sz w:val="16"/>
+          <w:szCs w:val="16"/>
+          <w:u w:val="single"/>
+        </w:rPr>
+        <w:t>Scoring Model:</w:t>
       </w:r>
     </w:p>
     <w:p>
@@ -8431,7 +8583,59 @@
           <w:sz w:val="16"/>
           <w:szCs w:val="16"/>
         </w:rPr>
-        <w:t>Warning: your model may not work because this is only a proxy behavior. Seasonality, the state of the economy, what competition is doing, etc. usually all affect response</w:t>
+        <w:t xml:space="preserve">- </w:t>
+      </w:r>
+      <w:r>
+        <w:rPr>
+          <w:rFonts w:eastAsiaTheme="minorEastAsia"/>
+          <w:b/>
+          <w:bCs/>
+          <w:i/>
+          <w:iCs/>
+          <w:sz w:val="16"/>
+          <w:szCs w:val="16"/>
+        </w:rPr>
+        <w:t>Proxy behavior</w:t>
+      </w:r>
+      <w:r>
+        <w:rPr>
+          <w:rFonts w:eastAsiaTheme="minorEastAsia"/>
+          <w:bCs/>
+          <w:iCs/>
+          <w:sz w:val="16"/>
+          <w:szCs w:val="16"/>
+        </w:rPr>
+        <w:t>:</w:t>
+      </w:r>
+      <w:r>
+        <w:rPr>
+          <w:rFonts w:eastAsiaTheme="minorEastAsia"/>
+          <w:bCs/>
+          <w:iCs/>
+          <w:sz w:val="16"/>
+          <w:szCs w:val="16"/>
+        </w:rPr>
+        <w:t xml:space="preserve"> behavior that has been observed in the </w:t>
+      </w:r>
+      <w:r>
+        <w:rPr>
+          <w:rFonts w:eastAsiaTheme="minorEastAsia"/>
+          <w:bCs/>
+          <w:iCs/>
+          <w:sz w:val="16"/>
+          <w:szCs w:val="16"/>
+        </w:rPr>
+        <w:t>past</w:t>
+      </w:r>
+      <w:r>
+        <w:rPr>
+          <w:rFonts w:eastAsiaTheme="minorEastAsia"/>
+          <w:bCs/>
+          <w:iCs/>
+          <w:sz w:val="16"/>
+          <w:szCs w:val="16"/>
+        </w:rPr>
+        <w:t xml:space="preserve"> that is similar to future behavior you would like to predict, e.g., response to similar offer sent yesterday</w:t>
       </w:r>
     </w:p>
     <w:p>
@@ -8453,39 +8657,7 @@
           <w:sz w:val="16"/>
           <w:szCs w:val="16"/>
         </w:rPr>
-        <w:t xml:space="preserve">- </w:t>
-      </w:r>
-      <w:r>
-        <w:rPr>
-          <w:rFonts w:eastAsiaTheme="minorEastAsia"/>
-          <w:b/>
-          <w:bCs/>
-          <w:i/>
-          <w:iCs/>
-          <w:sz w:val="16"/>
-          <w:szCs w:val="16"/>
-        </w:rPr>
-        <w:t>Target period</w:t>
-      </w:r>
-      <w:r>
-        <w:rPr>
-          <w:rFonts w:eastAsiaTheme="minorEastAsia"/>
-          <w:bCs/>
-          <w:iCs/>
-          <w:sz w:val="16"/>
-          <w:szCs w:val="16"/>
-        </w:rPr>
-        <w:t>:</w:t>
-      </w:r>
-      <w:r>
-        <w:rPr>
-          <w:rFonts w:eastAsiaTheme="minorEastAsia"/>
-          <w:bCs/>
-          <w:iCs/>
-          <w:sz w:val="16"/>
-          <w:szCs w:val="16"/>
-        </w:rPr>
-        <w:t xml:space="preserve"> time period when proxy offer was active</w:t>
+        <w:t>Warning: your model may not work because this is only a proxy behavior. Seasonality, the state of the economy, what competition is doing, etc. usually all affect response</w:t>
       </w:r>
     </w:p>
     <w:p>
@@ -8519,6 +8691,60 @@
           <w:sz w:val="16"/>
           <w:szCs w:val="16"/>
         </w:rPr>
+        <w:t>Target period</w:t>
+      </w:r>
+      <w:r>
+        <w:rPr>
+          <w:rFonts w:eastAsiaTheme="minorEastAsia"/>
+          <w:bCs/>
+          <w:iCs/>
+          <w:sz w:val="16"/>
+          <w:szCs w:val="16"/>
+        </w:rPr>
+        <w:t>:</w:t>
+      </w:r>
+      <w:r>
+        <w:rPr>
+          <w:rFonts w:eastAsiaTheme="minorEastAsia"/>
+          <w:bCs/>
+          <w:iCs/>
+          <w:sz w:val="16"/>
+          <w:szCs w:val="16"/>
+        </w:rPr>
+        <w:t xml:space="preserve"> time period when proxy offer was active</w:t>
+      </w:r>
+    </w:p>
+    <w:p>
+      <w:pPr>
+        <w:spacing w:line="240" w:lineRule="auto"/>
+        <w:rPr>
+          <w:rFonts w:eastAsiaTheme="minorEastAsia"/>
+          <w:bCs/>
+          <w:iCs/>
+          <w:sz w:val="16"/>
+          <w:szCs w:val="16"/>
+        </w:rPr>
+      </w:pPr>
+      <w:r>
+        <w:rPr>
+          <w:rFonts w:eastAsiaTheme="minorEastAsia"/>
+          <w:bCs/>
+          <w:iCs/>
+          <w:sz w:val="16"/>
+          <w:szCs w:val="16"/>
+        </w:rPr>
+        <w:t xml:space="preserve">- </w:t>
+      </w:r>
+      <w:r>
+        <w:rPr>
+          <w:rFonts w:eastAsiaTheme="minorEastAsia"/>
+          <w:b/>
+          <w:bCs/>
+          <w:i/>
+          <w:iCs/>
+          <w:sz w:val="16"/>
+          <w:szCs w:val="16"/>
+        </w:rPr>
         <w:t>Base period</w:t>
       </w:r>
       <w:r>
@@ -8530,6 +8756,1255 @@
           <w:szCs w:val="16"/>
         </w:rPr>
         <w:t>: a period of time prior to the target period. Information from the base period will be used to predict proxy behavior</w:t>
+      </w:r>
+    </w:p>
+    <w:p>
+      <w:pPr>
+        <w:spacing w:line="240" w:lineRule="auto"/>
+        <w:rPr>
+          <w:rFonts w:eastAsiaTheme="minorEastAsia"/>
+          <w:bCs/>
+          <w:i/>
+          <w:iCs/>
+          <w:sz w:val="16"/>
+          <w:szCs w:val="16"/>
+        </w:rPr>
+      </w:pPr>
+      <w:r>
+        <w:rPr>
+          <w:rFonts w:eastAsiaTheme="minorEastAsia"/>
+          <w:bCs/>
+          <w:iCs/>
+          <w:sz w:val="16"/>
+          <w:szCs w:val="16"/>
+        </w:rPr>
+        <w:t xml:space="preserve">Performance usually assessed with a </w:t>
+      </w:r>
+      <w:r>
+        <w:rPr>
+          <w:rFonts w:eastAsiaTheme="minorEastAsia"/>
+          <w:bCs/>
+          <w:i/>
+          <w:iCs/>
+          <w:sz w:val="16"/>
+          <w:szCs w:val="16"/>
+        </w:rPr>
+        <w:t xml:space="preserve">gains table </w:t>
+      </w:r>
+    </w:p>
+    <w:p>
+      <w:pPr>
+        <w:spacing w:line="240" w:lineRule="auto"/>
+        <w:rPr>
+          <w:rFonts w:eastAsiaTheme="minorEastAsia"/>
+          <w:bCs/>
+          <w:iCs/>
+          <w:sz w:val="16"/>
+          <w:szCs w:val="16"/>
+        </w:rPr>
+      </w:pPr>
+      <w:r>
+        <w:rPr>
+          <w:rFonts w:eastAsiaTheme="minorEastAsia"/>
+          <w:bCs/>
+          <w:iCs/>
+          <w:sz w:val="16"/>
+          <w:szCs w:val="16"/>
+        </w:rPr>
+        <w:t xml:space="preserve">1. Find quantiles of predicted values </w:t>
+      </w:r>
+      <m:oMath>
+        <m:acc>
+          <m:accPr>
+            <m:ctrlPr>
+              <w:rPr>
+                <w:rFonts w:ascii="Cambria Math" w:eastAsiaTheme="minorEastAsia" w:hAnsi="Cambria Math"/>
+                <w:bCs/>
+                <w:i/>
+                <w:iCs/>
+                <w:sz w:val="16"/>
+                <w:szCs w:val="16"/>
+              </w:rPr>
+            </m:ctrlPr>
+          </m:accPr>
+          <m:e>
+            <m:r>
+              <w:rPr>
+                <w:rFonts w:ascii="Cambria Math" w:eastAsiaTheme="minorEastAsia" w:hAnsi="Cambria Math"/>
+                <w:sz w:val="16"/>
+                <w:szCs w:val="16"/>
+              </w:rPr>
+              <m:t>y</m:t>
+            </m:r>
+          </m:e>
+        </m:acc>
+      </m:oMath>
+    </w:p>
+    <w:p>
+      <w:pPr>
+        <w:spacing w:line="240" w:lineRule="auto"/>
+        <w:rPr>
+          <w:rFonts w:eastAsiaTheme="minorEastAsia"/>
+          <w:bCs/>
+          <w:iCs/>
+          <w:sz w:val="16"/>
+          <w:szCs w:val="16"/>
+        </w:rPr>
+      </w:pPr>
+      <w:r>
+        <w:rPr>
+          <w:rFonts w:eastAsiaTheme="minorEastAsia"/>
+          <w:bCs/>
+          <w:iCs/>
+          <w:sz w:val="16"/>
+          <w:szCs w:val="16"/>
+        </w:rPr>
+        <w:t>2. Compute number of responders and revenue by quantile, also averages</w:t>
+      </w:r>
+    </w:p>
+    <w:p>
+      <w:pPr>
+        <w:spacing w:line="240" w:lineRule="auto"/>
+        <w:rPr>
+          <w:rFonts w:eastAsiaTheme="minorEastAsia"/>
+          <w:bCs/>
+          <w:iCs/>
+          <w:sz w:val="16"/>
+          <w:szCs w:val="16"/>
+        </w:rPr>
+      </w:pPr>
+      <w:r>
+        <w:rPr>
+          <w:rFonts w:eastAsiaTheme="minorEastAsia"/>
+          <w:bCs/>
+          <w:iCs/>
+          <w:sz w:val="16"/>
+          <w:szCs w:val="16"/>
+        </w:rPr>
+        <w:t>3. Compute cumulative counts and revenues by quantile, also averages and lifts</w:t>
+      </w:r>
+    </w:p>
+    <w:p>
+      <w:pPr>
+        <w:spacing w:line="240" w:lineRule="auto"/>
+        <w:rPr>
+          <w:rFonts w:eastAsiaTheme="minorEastAsia"/>
+          <w:bCs/>
+          <w:iCs/>
+          <w:sz w:val="16"/>
+          <w:szCs w:val="16"/>
+        </w:rPr>
+      </w:pPr>
+      <w:r>
+        <w:rPr>
+          <w:noProof/>
+        </w:rPr>
+        <w:drawing>
+          <wp:inline distT="0" distB="0" distL="0" distR="0" wp14:anchorId="2B39C51F" wp14:editId="02492827">
+            <wp:extent cx="2133600" cy="553556"/>
+            <wp:effectExtent l="0" t="0" r="0" b="0"/>
+            <wp:docPr id="15" name="Picture 15" descr="https://i.gyazo.com/3b734455a92826f86511ebd1c8dceacc.png"/>
+            <wp:cNvGraphicFramePr>
+              <a:graphicFrameLocks xmlns:a="http://schemas.openxmlformats.org/drawingml/2006/main" noChangeAspect="1"/>
+            </wp:cNvGraphicFramePr>
+            <a:graphic xmlns:a="http://schemas.openxmlformats.org/drawingml/2006/main">
+              <a:graphicData uri="http://schemas.openxmlformats.org/drawingml/2006/picture">
+                <pic:pic xmlns:pic="http://schemas.openxmlformats.org/drawingml/2006/picture">
+                  <pic:nvPicPr>
+                    <pic:cNvPr id="0" name="Picture 22" descr="https://i.gyazo.com/3b734455a92826f86511ebd1c8dceacc.png"/>
+                    <pic:cNvPicPr>
+                      <a:picLocks noChangeAspect="1" noChangeArrowheads="1"/>
+                    </pic:cNvPicPr>
+                  </pic:nvPicPr>
+                  <pic:blipFill>
+                    <a:blip r:embed="rId7" cstate="print">
+                      <a:extLst>
+                        <a:ext uri="{28A0092B-C50C-407E-A947-70E740481C1C}">
+                          <a14:useLocalDpi xmlns:a14="http://schemas.microsoft.com/office/drawing/2010/main" val="0"/>
+                        </a:ext>
+                      </a:extLst>
+                    </a:blip>
+                    <a:srcRect/>
+                    <a:stretch>
+                      <a:fillRect/>
+                    </a:stretch>
+                  </pic:blipFill>
+                  <pic:spPr bwMode="auto">
+                    <a:xfrm>
+                      <a:off x="0" y="0"/>
+                      <a:ext cx="2133600" cy="553556"/>
+                    </a:xfrm>
+                    <a:prstGeom prst="rect">
+                      <a:avLst/>
+                    </a:prstGeom>
+                    <a:noFill/>
+                    <a:ln>
+                      <a:noFill/>
+                    </a:ln>
+                  </pic:spPr>
+                </pic:pic>
+              </a:graphicData>
+            </a:graphic>
+          </wp:inline>
+        </w:drawing>
+      </w:r>
+    </w:p>
+    <w:p>
+      <w:pPr>
+        <w:spacing w:line="240" w:lineRule="auto"/>
+        <w:rPr>
+          <w:rFonts w:eastAsiaTheme="minorEastAsia"/>
+          <w:bCs/>
+          <w:iCs/>
+          <w:sz w:val="16"/>
+          <w:szCs w:val="16"/>
+        </w:rPr>
+      </w:pPr>
+      <w:r>
+        <w:rPr>
+          <w:rFonts w:eastAsiaTheme="minorEastAsia"/>
+          <w:bCs/>
+          <w:iCs/>
+          <w:sz w:val="16"/>
+          <w:szCs w:val="16"/>
+        </w:rPr>
+        <w:t xml:space="preserve">- </w:t>
+      </w:r>
+      <w:r>
+        <w:rPr>
+          <w:rFonts w:eastAsiaTheme="minorEastAsia"/>
+          <w:b/>
+          <w:bCs/>
+          <w:iCs/>
+          <w:sz w:val="16"/>
+          <w:szCs w:val="16"/>
+        </w:rPr>
+        <w:t>Columns A and B</w:t>
+      </w:r>
+      <w:r>
+        <w:rPr>
+          <w:rFonts w:eastAsiaTheme="minorEastAsia"/>
+          <w:bCs/>
+          <w:iCs/>
+          <w:sz w:val="16"/>
+          <w:szCs w:val="16"/>
+        </w:rPr>
+        <w:t xml:space="preserve">: Quantiles of </w:t>
+      </w:r>
+      <m:oMath>
+        <m:acc>
+          <m:accPr>
+            <m:ctrlPr>
+              <w:rPr>
+                <w:rFonts w:ascii="Cambria Math" w:eastAsiaTheme="minorEastAsia" w:hAnsi="Cambria Math"/>
+                <w:bCs/>
+                <w:i/>
+                <w:iCs/>
+                <w:sz w:val="16"/>
+                <w:szCs w:val="16"/>
+              </w:rPr>
+            </m:ctrlPr>
+          </m:accPr>
+          <m:e>
+            <m:r>
+              <w:rPr>
+                <w:rFonts w:ascii="Cambria Math" w:eastAsiaTheme="minorEastAsia" w:hAnsi="Cambria Math"/>
+                <w:sz w:val="16"/>
+                <w:szCs w:val="16"/>
+              </w:rPr>
+              <m:t>y</m:t>
+            </m:r>
+          </m:e>
+        </m:acc>
+      </m:oMath>
+    </w:p>
+    <w:p>
+      <w:pPr>
+        <w:spacing w:line="240" w:lineRule="auto"/>
+        <w:rPr>
+          <w:rFonts w:eastAsiaTheme="minorEastAsia"/>
+          <w:bCs/>
+          <w:iCs/>
+          <w:sz w:val="16"/>
+          <w:szCs w:val="16"/>
+        </w:rPr>
+      </w:pPr>
+      <w:r>
+        <w:rPr>
+          <w:rFonts w:eastAsiaTheme="minorEastAsia"/>
+          <w:bCs/>
+          <w:iCs/>
+          <w:sz w:val="16"/>
+          <w:szCs w:val="16"/>
+        </w:rPr>
+        <w:t xml:space="preserve">- </w:t>
+      </w:r>
+      <w:r>
+        <w:rPr>
+          <w:rFonts w:eastAsiaTheme="minorEastAsia"/>
+          <w:b/>
+          <w:bCs/>
+          <w:iCs/>
+          <w:sz w:val="16"/>
+          <w:szCs w:val="16"/>
+        </w:rPr>
+        <w:t>Columns C and D</w:t>
+      </w:r>
+      <w:r>
+        <w:rPr>
+          <w:rFonts w:eastAsiaTheme="minorEastAsia"/>
+          <w:bCs/>
+          <w:iCs/>
+          <w:sz w:val="16"/>
+          <w:szCs w:val="16"/>
+        </w:rPr>
+        <w:t>: number of responders and total revenue by quantile</w:t>
+      </w:r>
+    </w:p>
+    <w:p>
+      <w:pPr>
+        <w:spacing w:line="240" w:lineRule="auto"/>
+        <w:rPr>
+          <w:rFonts w:eastAsiaTheme="minorEastAsia"/>
+          <w:bCs/>
+          <w:iCs/>
+          <w:sz w:val="16"/>
+          <w:szCs w:val="16"/>
+        </w:rPr>
+      </w:pPr>
+      <w:r>
+        <w:rPr>
+          <w:rFonts w:eastAsiaTheme="minorEastAsia"/>
+          <w:bCs/>
+          <w:iCs/>
+          <w:sz w:val="16"/>
+          <w:szCs w:val="16"/>
+        </w:rPr>
+        <w:t xml:space="preserve">- </w:t>
+      </w:r>
+      <w:r>
+        <w:rPr>
+          <w:rFonts w:eastAsiaTheme="minorEastAsia"/>
+          <w:b/>
+          <w:bCs/>
+          <w:iCs/>
+          <w:sz w:val="16"/>
+          <w:szCs w:val="16"/>
+        </w:rPr>
+        <w:t>Columns E and F</w:t>
+      </w:r>
+      <w:r>
+        <w:rPr>
+          <w:rFonts w:eastAsiaTheme="minorEastAsia"/>
+          <w:bCs/>
+          <w:iCs/>
+          <w:sz w:val="16"/>
+          <w:szCs w:val="16"/>
+        </w:rPr>
+        <w:t>: response rate and average revenue in quantile, e.g.</w:t>
+      </w:r>
+      <w:r>
+        <w:rPr>
+          <w:rFonts w:eastAsiaTheme="minorEastAsia"/>
+          <w:bCs/>
+          <w:iCs/>
+          <w:sz w:val="16"/>
+          <w:szCs w:val="16"/>
+        </w:rPr>
+        <w:t>,</w:t>
+      </w:r>
+      <w:r>
+        <w:rPr>
+          <w:rFonts w:eastAsiaTheme="minorEastAsia"/>
+          <w:bCs/>
+          <w:iCs/>
+          <w:sz w:val="16"/>
+          <w:szCs w:val="16"/>
+        </w:rPr>
+        <w:t xml:space="preserve"> </w:t>
+      </w:r>
+      <m:oMath>
+        <m:f>
+          <m:fPr>
+            <m:ctrlPr>
+              <w:rPr>
+                <w:rFonts w:ascii="Cambria Math" w:eastAsiaTheme="minorEastAsia" w:hAnsi="Cambria Math"/>
+                <w:bCs/>
+                <w:i/>
+                <w:iCs/>
+                <w:sz w:val="16"/>
+                <w:szCs w:val="16"/>
+              </w:rPr>
+            </m:ctrlPr>
+          </m:fPr>
+          <m:num>
+            <m:r>
+              <w:rPr>
+                <w:rFonts w:ascii="Cambria Math" w:eastAsiaTheme="minorEastAsia" w:hAnsi="Cambria Math"/>
+                <w:sz w:val="16"/>
+                <w:szCs w:val="16"/>
+              </w:rPr>
+              <m:t>1681</m:t>
+            </m:r>
+          </m:num>
+          <m:den>
+            <m:r>
+              <w:rPr>
+                <w:rFonts w:ascii="Cambria Math" w:eastAsiaTheme="minorEastAsia" w:hAnsi="Cambria Math"/>
+                <w:sz w:val="16"/>
+                <w:szCs w:val="16"/>
+              </w:rPr>
+              <m:t>10569</m:t>
+            </m:r>
+          </m:den>
+        </m:f>
+        <m:r>
+          <w:rPr>
+            <w:rFonts w:ascii="Cambria Math" w:eastAsiaTheme="minorEastAsia" w:hAnsi="Cambria Math"/>
+            <w:sz w:val="16"/>
+            <w:szCs w:val="16"/>
+          </w:rPr>
+          <m:t>=15.9%</m:t>
+        </m:r>
+      </m:oMath>
+      <w:r>
+        <w:rPr>
+          <w:rFonts w:eastAsiaTheme="minorEastAsia"/>
+          <w:bCs/>
+          <w:iCs/>
+          <w:sz w:val="16"/>
+          <w:szCs w:val="16"/>
+        </w:rPr>
+        <w:t xml:space="preserve"> and </w:t>
+      </w:r>
+      <m:oMath>
+        <m:f>
+          <m:fPr>
+            <m:ctrlPr>
+              <w:rPr>
+                <w:rFonts w:ascii="Cambria Math" w:eastAsiaTheme="minorEastAsia" w:hAnsi="Cambria Math"/>
+                <w:bCs/>
+                <w:i/>
+                <w:iCs/>
+                <w:sz w:val="16"/>
+                <w:szCs w:val="16"/>
+              </w:rPr>
+            </m:ctrlPr>
+          </m:fPr>
+          <m:num>
+            <m:r>
+              <w:rPr>
+                <w:rFonts w:ascii="Cambria Math" w:eastAsiaTheme="minorEastAsia" w:hAnsi="Cambria Math"/>
+                <w:sz w:val="16"/>
+                <w:szCs w:val="16"/>
+              </w:rPr>
+              <m:t>96728</m:t>
+            </m:r>
+          </m:num>
+          <m:den>
+            <m:r>
+              <w:rPr>
+                <w:rFonts w:ascii="Cambria Math" w:eastAsiaTheme="minorEastAsia" w:hAnsi="Cambria Math"/>
+                <w:sz w:val="16"/>
+                <w:szCs w:val="16"/>
+              </w:rPr>
+              <m:t>10569</m:t>
+            </m:r>
+          </m:den>
+        </m:f>
+        <m:r>
+          <w:rPr>
+            <w:rFonts w:ascii="Cambria Math" w:eastAsiaTheme="minorEastAsia" w:hAnsi="Cambria Math"/>
+            <w:sz w:val="16"/>
+            <w:szCs w:val="16"/>
+          </w:rPr>
+          <m:t>=$15.1</m:t>
+        </m:r>
+      </m:oMath>
+      <w:r>
+        <w:rPr>
+          <w:rFonts w:eastAsiaTheme="minorEastAsia"/>
+          <w:bCs/>
+          <w:iCs/>
+          <w:sz w:val="16"/>
+          <w:szCs w:val="16"/>
+        </w:rPr>
+        <w:t xml:space="preserve"> per contact</w:t>
+      </w:r>
+    </w:p>
+    <w:p>
+      <w:pPr>
+        <w:spacing w:line="240" w:lineRule="auto"/>
+        <w:rPr>
+          <w:rFonts w:eastAsiaTheme="minorEastAsia"/>
+          <w:bCs/>
+          <w:iCs/>
+          <w:sz w:val="16"/>
+          <w:szCs w:val="16"/>
+        </w:rPr>
+      </w:pPr>
+      <w:r>
+        <w:rPr>
+          <w:rFonts w:eastAsiaTheme="minorEastAsia"/>
+          <w:bCs/>
+          <w:iCs/>
+          <w:sz w:val="16"/>
+          <w:szCs w:val="16"/>
+        </w:rPr>
+        <w:t xml:space="preserve">- </w:t>
+      </w:r>
+      <w:r>
+        <w:rPr>
+          <w:rFonts w:eastAsiaTheme="minorEastAsia"/>
+          <w:b/>
+          <w:bCs/>
+          <w:iCs/>
+          <w:sz w:val="16"/>
+          <w:szCs w:val="16"/>
+        </w:rPr>
+        <w:t>Column G</w:t>
+      </w:r>
+      <w:r>
+        <w:rPr>
+          <w:rFonts w:eastAsiaTheme="minorEastAsia"/>
+          <w:bCs/>
+          <w:iCs/>
+          <w:sz w:val="16"/>
+          <w:szCs w:val="16"/>
+        </w:rPr>
+        <w:t xml:space="preserve">: </w:t>
+      </w:r>
+      <w:r>
+        <w:rPr>
+          <w:rFonts w:eastAsiaTheme="minorEastAsia"/>
+          <w:bCs/>
+          <w:i/>
+          <w:iCs/>
+          <w:sz w:val="16"/>
+          <w:szCs w:val="16"/>
+        </w:rPr>
+        <w:t xml:space="preserve">Depth </w:t>
+      </w:r>
+      <w:r>
+        <w:rPr>
+          <w:rFonts w:eastAsiaTheme="minorEastAsia"/>
+          <w:bCs/>
+          <w:iCs/>
+          <w:sz w:val="16"/>
+          <w:szCs w:val="16"/>
+        </w:rPr>
+        <w:t>of contacts or cumulative counts, e.g.</w:t>
+      </w:r>
+      <w:r>
+        <w:rPr>
+          <w:rFonts w:eastAsiaTheme="minorEastAsia"/>
+          <w:bCs/>
+          <w:iCs/>
+          <w:sz w:val="16"/>
+          <w:szCs w:val="16"/>
+        </w:rPr>
+        <w:t>,</w:t>
+      </w:r>
+      <w:r>
+        <w:rPr>
+          <w:rFonts w:eastAsiaTheme="minorEastAsia"/>
+          <w:bCs/>
+          <w:iCs/>
+          <w:sz w:val="16"/>
+          <w:szCs w:val="16"/>
+        </w:rPr>
+        <w:t xml:space="preserve"> </w:t>
+      </w:r>
+      <m:oMath>
+        <m:r>
+          <w:rPr>
+            <w:rFonts w:ascii="Cambria Math" w:eastAsiaTheme="minorEastAsia" w:hAnsi="Cambria Math"/>
+            <w:sz w:val="16"/>
+            <w:szCs w:val="16"/>
+          </w:rPr>
+          <m:t>10,569+10,569=21,138</m:t>
+        </m:r>
+      </m:oMath>
+    </w:p>
+    <w:p>
+      <w:pPr>
+        <w:spacing w:line="240" w:lineRule="auto"/>
+        <w:rPr>
+          <w:rFonts w:eastAsiaTheme="minorEastAsia"/>
+          <w:bCs/>
+          <w:iCs/>
+          <w:sz w:val="16"/>
+          <w:szCs w:val="16"/>
+        </w:rPr>
+      </w:pPr>
+      <w:r>
+        <w:rPr>
+          <w:rFonts w:eastAsiaTheme="minorEastAsia"/>
+          <w:bCs/>
+          <w:iCs/>
+          <w:sz w:val="16"/>
+          <w:szCs w:val="16"/>
+        </w:rPr>
+        <w:t xml:space="preserve">- </w:t>
+      </w:r>
+      <w:r>
+        <w:rPr>
+          <w:rFonts w:eastAsiaTheme="minorEastAsia"/>
+          <w:b/>
+          <w:bCs/>
+          <w:iCs/>
+          <w:sz w:val="16"/>
+          <w:szCs w:val="16"/>
+        </w:rPr>
+        <w:t>Columns H and I</w:t>
+      </w:r>
+      <w:r>
+        <w:rPr>
+          <w:rFonts w:eastAsiaTheme="minorEastAsia"/>
+          <w:bCs/>
+          <w:iCs/>
+          <w:sz w:val="16"/>
+          <w:szCs w:val="16"/>
+        </w:rPr>
+        <w:t>: cumulative responders and revenue by quantile</w:t>
+      </w:r>
+      <w:r>
+        <w:rPr>
+          <w:rFonts w:eastAsiaTheme="minorEastAsia"/>
+          <w:bCs/>
+          <w:iCs/>
+          <w:sz w:val="16"/>
+          <w:szCs w:val="16"/>
+        </w:rPr>
+        <w:t>:</w:t>
+      </w:r>
+    </w:p>
+    <w:p>
+      <w:pPr>
+        <w:spacing w:line="240" w:lineRule="auto"/>
+        <w:jc w:val="center"/>
+        <w:rPr>
+          <w:rFonts w:eastAsiaTheme="minorEastAsia"/>
+          <w:bCs/>
+          <w:iCs/>
+          <w:sz w:val="16"/>
+          <w:szCs w:val="16"/>
+        </w:rPr>
+      </w:pPr>
+      <w:r>
+        <w:rPr>
+          <w:rFonts w:eastAsiaTheme="minorEastAsia"/>
+          <w:bCs/>
+          <w:iCs/>
+          <w:sz w:val="16"/>
+          <w:szCs w:val="16"/>
+        </w:rPr>
+        <w:t xml:space="preserve">Row 2: </w:t>
+      </w:r>
+      <m:oMath>
+        <m:r>
+          <w:rPr>
+            <w:rFonts w:ascii="Cambria Math" w:eastAsiaTheme="minorEastAsia" w:hAnsi="Cambria Math"/>
+            <w:sz w:val="16"/>
+            <w:szCs w:val="16"/>
+          </w:rPr>
+          <m:t>1</m:t>
+        </m:r>
+        <m:r>
+          <w:rPr>
+            <w:rFonts w:ascii="Cambria Math" w:eastAsiaTheme="minorEastAsia" w:hAnsi="Cambria Math"/>
+            <w:sz w:val="16"/>
+            <w:szCs w:val="16"/>
+          </w:rPr>
+          <m:t>,</m:t>
+        </m:r>
+        <m:r>
+          <w:rPr>
+            <w:rFonts w:ascii="Cambria Math" w:eastAsiaTheme="minorEastAsia" w:hAnsi="Cambria Math"/>
+            <w:sz w:val="16"/>
+            <w:szCs w:val="16"/>
+          </w:rPr>
+          <m:t>681+444=2</m:t>
+        </m:r>
+        <m:r>
+          <w:rPr>
+            <w:rFonts w:ascii="Cambria Math" w:eastAsiaTheme="minorEastAsia" w:hAnsi="Cambria Math"/>
+            <w:sz w:val="16"/>
+            <w:szCs w:val="16"/>
+          </w:rPr>
+          <m:t>,</m:t>
+        </m:r>
+        <m:r>
+          <w:rPr>
+            <w:rFonts w:ascii="Cambria Math" w:eastAsiaTheme="minorEastAsia" w:hAnsi="Cambria Math"/>
+            <w:sz w:val="16"/>
+            <w:szCs w:val="16"/>
+          </w:rPr>
+          <m:t>158</m:t>
+        </m:r>
+      </m:oMath>
+      <w:r>
+        <w:rPr>
+          <w:rFonts w:eastAsiaTheme="minorEastAsia"/>
+          <w:bCs/>
+          <w:iCs/>
+          <w:sz w:val="16"/>
+          <w:szCs w:val="16"/>
+        </w:rPr>
+        <w:t xml:space="preserve"> responders and </w:t>
+      </w:r>
+      <m:oMath>
+        <m:r>
+          <w:rPr>
+            <w:rFonts w:ascii="Cambria Math" w:eastAsiaTheme="minorEastAsia" w:hAnsi="Cambria Math"/>
+            <w:sz w:val="16"/>
+            <w:szCs w:val="16"/>
+          </w:rPr>
+          <m:t>159,501+40,241=199,742</m:t>
+        </m:r>
+      </m:oMath>
+      <w:r>
+        <w:rPr>
+          <w:rFonts w:eastAsiaTheme="minorEastAsia"/>
+          <w:bCs/>
+          <w:iCs/>
+          <w:sz w:val="16"/>
+          <w:szCs w:val="16"/>
+        </w:rPr>
+        <w:t xml:space="preserve"> revenue at </w:t>
+      </w:r>
+      <m:oMath>
+        <m:r>
+          <w:rPr>
+            <w:rFonts w:ascii="Cambria Math" w:eastAsiaTheme="minorEastAsia" w:hAnsi="Cambria Math"/>
+            <w:sz w:val="16"/>
+            <w:szCs w:val="16"/>
+          </w:rPr>
+          <m:t>40%</m:t>
+        </m:r>
+      </m:oMath>
+    </w:p>
+    <w:p>
+      <w:pPr>
+        <w:spacing w:line="240" w:lineRule="auto"/>
+        <w:jc w:val="center"/>
+        <w:rPr>
+          <w:rFonts w:eastAsiaTheme="minorEastAsia"/>
+          <w:bCs/>
+          <w:iCs/>
+          <w:sz w:val="16"/>
+          <w:szCs w:val="16"/>
+        </w:rPr>
+      </w:pPr>
+      <w:r>
+        <w:rPr>
+          <w:rFonts w:eastAsiaTheme="minorEastAsia"/>
+          <w:bCs/>
+          <w:iCs/>
+          <w:sz w:val="16"/>
+          <w:szCs w:val="16"/>
+        </w:rPr>
+        <w:t xml:space="preserve">Last row: </w:t>
+      </w:r>
+      <m:oMath>
+        <m:r>
+          <w:rPr>
+            <w:rFonts w:ascii="Cambria Math" w:eastAsiaTheme="minorEastAsia" w:hAnsi="Cambria Math"/>
+            <w:sz w:val="16"/>
+            <w:szCs w:val="16"/>
+          </w:rPr>
+          <m:t>2,825</m:t>
+        </m:r>
+      </m:oMath>
+      <w:r>
+        <w:rPr>
+          <w:rFonts w:eastAsiaTheme="minorEastAsia"/>
+          <w:bCs/>
+          <w:iCs/>
+          <w:sz w:val="16"/>
+          <w:szCs w:val="16"/>
+        </w:rPr>
+        <w:t xml:space="preserve"> total responders and </w:t>
+      </w:r>
+      <m:oMath>
+        <m:r>
+          <w:rPr>
+            <w:rFonts w:ascii="Cambria Math" w:eastAsiaTheme="minorEastAsia" w:hAnsi="Cambria Math"/>
+            <w:sz w:val="16"/>
+            <w:szCs w:val="16"/>
+          </w:rPr>
+          <m:t>250,549</m:t>
+        </m:r>
+      </m:oMath>
+      <w:r>
+        <w:rPr>
+          <w:rFonts w:eastAsiaTheme="minorEastAsia"/>
+          <w:bCs/>
+          <w:iCs/>
+          <w:sz w:val="16"/>
+          <w:szCs w:val="16"/>
+        </w:rPr>
+        <w:t xml:space="preserve"> total revenue</w:t>
+      </w:r>
+    </w:p>
+    <w:p>
+      <w:pPr>
+        <w:spacing w:line="240" w:lineRule="auto"/>
+        <w:rPr>
+          <w:rFonts w:eastAsiaTheme="minorEastAsia"/>
+          <w:bCs/>
+          <w:iCs/>
+          <w:sz w:val="16"/>
+          <w:szCs w:val="16"/>
+        </w:rPr>
+      </w:pPr>
+      <w:r>
+        <w:rPr>
+          <w:rFonts w:eastAsiaTheme="minorEastAsia"/>
+          <w:bCs/>
+          <w:iCs/>
+          <w:sz w:val="16"/>
+          <w:szCs w:val="16"/>
+        </w:rPr>
+        <w:t xml:space="preserve">- </w:t>
+      </w:r>
+      <w:r>
+        <w:rPr>
+          <w:rFonts w:eastAsiaTheme="minorEastAsia"/>
+          <w:b/>
+          <w:bCs/>
+          <w:iCs/>
+          <w:sz w:val="16"/>
+          <w:szCs w:val="16"/>
+        </w:rPr>
+        <w:t>Columns J and K</w:t>
+      </w:r>
+      <w:r>
+        <w:rPr>
+          <w:rFonts w:eastAsiaTheme="minorEastAsia"/>
+          <w:bCs/>
+          <w:iCs/>
+          <w:sz w:val="16"/>
+          <w:szCs w:val="16"/>
+        </w:rPr>
+        <w:t>: cumulative response rate and average revenue in quantile:</w:t>
+      </w:r>
+    </w:p>
+    <w:p>
+      <w:pPr>
+        <w:spacing w:line="240" w:lineRule="auto"/>
+        <w:jc w:val="center"/>
+        <w:rPr>
+          <w:rFonts w:eastAsiaTheme="minorEastAsia"/>
+          <w:bCs/>
+          <w:iCs/>
+          <w:sz w:val="16"/>
+          <w:szCs w:val="16"/>
+        </w:rPr>
+      </w:pPr>
+      <w:r>
+        <w:rPr>
+          <w:rFonts w:eastAsiaTheme="minorEastAsia"/>
+          <w:bCs/>
+          <w:iCs/>
+          <w:sz w:val="16"/>
+          <w:szCs w:val="16"/>
+        </w:rPr>
+        <w:t xml:space="preserve">Row 2: </w:t>
+      </w:r>
+      <m:oMath>
+        <m:f>
+          <m:fPr>
+            <m:ctrlPr>
+              <w:rPr>
+                <w:rFonts w:ascii="Cambria Math" w:eastAsiaTheme="minorEastAsia" w:hAnsi="Cambria Math"/>
+                <w:bCs/>
+                <w:i/>
+                <w:iCs/>
+                <w:sz w:val="16"/>
+                <w:szCs w:val="16"/>
+              </w:rPr>
+            </m:ctrlPr>
+          </m:fPr>
+          <m:num>
+            <m:r>
+              <w:rPr>
+                <w:rFonts w:ascii="Cambria Math" w:eastAsiaTheme="minorEastAsia" w:hAnsi="Cambria Math"/>
+                <w:sz w:val="16"/>
+                <w:szCs w:val="16"/>
+              </w:rPr>
+              <m:t>2,158</m:t>
+            </m:r>
+          </m:num>
+          <m:den>
+            <m:r>
+              <w:rPr>
+                <w:rFonts w:ascii="Cambria Math" w:eastAsiaTheme="minorEastAsia" w:hAnsi="Cambria Math"/>
+                <w:sz w:val="16"/>
+                <w:szCs w:val="16"/>
+              </w:rPr>
+              <m:t>21,138</m:t>
+            </m:r>
+          </m:den>
+        </m:f>
+        <m:r>
+          <w:rPr>
+            <w:rFonts w:ascii="Cambria Math" w:eastAsiaTheme="minorEastAsia" w:hAnsi="Cambria Math"/>
+            <w:sz w:val="16"/>
+            <w:szCs w:val="16"/>
+          </w:rPr>
+          <m:t>=9.45%</m:t>
+        </m:r>
+      </m:oMath>
+      <w:r>
+        <w:rPr>
+          <w:rFonts w:eastAsiaTheme="minorEastAsia"/>
+          <w:bCs/>
+          <w:iCs/>
+          <w:sz w:val="16"/>
+          <w:szCs w:val="16"/>
+        </w:rPr>
+        <w:t xml:space="preserve"> and </w:t>
+      </w:r>
+      <m:oMath>
+        <m:f>
+          <m:fPr>
+            <m:ctrlPr>
+              <w:rPr>
+                <w:rFonts w:ascii="Cambria Math" w:eastAsiaTheme="minorEastAsia" w:hAnsi="Cambria Math"/>
+                <w:bCs/>
+                <w:i/>
+                <w:iCs/>
+                <w:sz w:val="16"/>
+                <w:szCs w:val="16"/>
+              </w:rPr>
+            </m:ctrlPr>
+          </m:fPr>
+          <m:num>
+            <m:r>
+              <w:rPr>
+                <w:rFonts w:ascii="Cambria Math" w:eastAsiaTheme="minorEastAsia" w:hAnsi="Cambria Math"/>
+                <w:sz w:val="16"/>
+                <w:szCs w:val="16"/>
+              </w:rPr>
+              <m:t>199,742</m:t>
+            </m:r>
+          </m:num>
+          <m:den>
+            <m:r>
+              <w:rPr>
+                <w:rFonts w:ascii="Cambria Math" w:eastAsiaTheme="minorEastAsia" w:hAnsi="Cambria Math"/>
+                <w:sz w:val="16"/>
+                <w:szCs w:val="16"/>
+              </w:rPr>
+              <m:t>21,138</m:t>
+            </m:r>
+          </m:den>
+        </m:f>
+        <m:r>
+          <w:rPr>
+            <w:rFonts w:ascii="Cambria Math" w:eastAsiaTheme="minorEastAsia" w:hAnsi="Cambria Math"/>
+            <w:sz w:val="16"/>
+            <w:szCs w:val="16"/>
+          </w:rPr>
+          <m:t>=$9.45</m:t>
+        </m:r>
+      </m:oMath>
+      <w:r>
+        <w:rPr>
+          <w:rFonts w:eastAsiaTheme="minorEastAsia"/>
+          <w:bCs/>
+          <w:iCs/>
+          <w:sz w:val="16"/>
+          <w:szCs w:val="16"/>
+        </w:rPr>
+        <w:t xml:space="preserve"> per contact at </w:t>
+      </w:r>
+      <m:oMath>
+        <m:r>
+          <w:rPr>
+            <w:rFonts w:ascii="Cambria Math" w:eastAsiaTheme="minorEastAsia" w:hAnsi="Cambria Math"/>
+            <w:sz w:val="16"/>
+            <w:szCs w:val="16"/>
+          </w:rPr>
+          <m:t>40%</m:t>
+        </m:r>
+      </m:oMath>
+    </w:p>
+    <w:p>
+      <w:pPr>
+        <w:spacing w:line="240" w:lineRule="auto"/>
+        <w:jc w:val="center"/>
+        <w:rPr>
+          <w:rFonts w:eastAsiaTheme="minorEastAsia"/>
+          <w:bCs/>
+          <w:iCs/>
+          <w:sz w:val="16"/>
+          <w:szCs w:val="16"/>
+        </w:rPr>
+      </w:pPr>
+      <w:r>
+        <w:rPr>
+          <w:rFonts w:eastAsiaTheme="minorEastAsia"/>
+          <w:bCs/>
+          <w:iCs/>
+          <w:sz w:val="16"/>
+          <w:szCs w:val="16"/>
+        </w:rPr>
+        <w:lastRenderedPageBreak/>
+        <w:t xml:space="preserve">Last row: </w:t>
+      </w:r>
+      <w:r>
+        <w:rPr>
+          <w:rFonts w:eastAsiaTheme="minorEastAsia"/>
+          <w:b/>
+          <w:bCs/>
+          <w:iCs/>
+          <w:sz w:val="16"/>
+          <w:szCs w:val="16"/>
+        </w:rPr>
+        <w:t>contacting at random</w:t>
+      </w:r>
+      <w:r>
+        <w:rPr>
+          <w:rFonts w:eastAsiaTheme="minorEastAsia"/>
+          <w:bCs/>
+          <w:iCs/>
+          <w:sz w:val="16"/>
+          <w:szCs w:val="16"/>
+        </w:rPr>
+        <w:t xml:space="preserve"> gives </w:t>
+      </w:r>
+      <m:oMath>
+        <m:r>
+          <w:rPr>
+            <w:rFonts w:ascii="Cambria Math" w:eastAsiaTheme="minorEastAsia" w:hAnsi="Cambria Math"/>
+            <w:sz w:val="16"/>
+            <w:szCs w:val="16"/>
+          </w:rPr>
+          <m:t>5.35%</m:t>
+        </m:r>
+      </m:oMath>
+      <w:r>
+        <w:rPr>
+          <w:rFonts w:eastAsiaTheme="minorEastAsia"/>
+          <w:bCs/>
+          <w:iCs/>
+          <w:sz w:val="16"/>
+          <w:szCs w:val="16"/>
+        </w:rPr>
+        <w:t xml:space="preserve"> respond rate, </w:t>
+      </w:r>
+      <m:oMath>
+        <m:r>
+          <w:rPr>
+            <w:rFonts w:ascii="Cambria Math" w:eastAsiaTheme="minorEastAsia" w:hAnsi="Cambria Math"/>
+            <w:sz w:val="16"/>
+            <w:szCs w:val="16"/>
+          </w:rPr>
+          <m:t>$4.74</m:t>
+        </m:r>
+      </m:oMath>
+      <w:r>
+        <w:rPr>
+          <w:rFonts w:eastAsiaTheme="minorEastAsia"/>
+          <w:bCs/>
+          <w:iCs/>
+          <w:sz w:val="16"/>
+          <w:szCs w:val="16"/>
+        </w:rPr>
+        <w:t xml:space="preserve"> per contact</w:t>
+      </w:r>
+    </w:p>
+    <w:p>
+      <w:pPr>
+        <w:spacing w:line="240" w:lineRule="auto"/>
+        <w:rPr>
+          <w:rFonts w:eastAsiaTheme="minorEastAsia"/>
+          <w:bCs/>
+          <w:iCs/>
+          <w:sz w:val="16"/>
+          <w:szCs w:val="16"/>
+        </w:rPr>
+      </w:pPr>
+      <w:r>
+        <w:rPr>
+          <w:rFonts w:eastAsiaTheme="minorEastAsia"/>
+          <w:bCs/>
+          <w:iCs/>
+          <w:sz w:val="16"/>
+          <w:szCs w:val="16"/>
+        </w:rPr>
+        <w:t xml:space="preserve">- </w:t>
+      </w:r>
+      <w:r>
+        <w:rPr>
+          <w:rFonts w:eastAsiaTheme="minorEastAsia"/>
+          <w:b/>
+          <w:bCs/>
+          <w:iCs/>
+          <w:sz w:val="16"/>
+          <w:szCs w:val="16"/>
+        </w:rPr>
+        <w:t>Columns L and M</w:t>
+      </w:r>
+      <w:r>
+        <w:rPr>
+          <w:rFonts w:eastAsiaTheme="minorEastAsia"/>
+          <w:bCs/>
+          <w:iCs/>
+          <w:sz w:val="16"/>
+          <w:szCs w:val="16"/>
+        </w:rPr>
+        <w:t xml:space="preserve">: lift of model over random guessing, e.g. </w:t>
+      </w:r>
+      <m:oMath>
+        <m:f>
+          <m:fPr>
+            <m:ctrlPr>
+              <w:rPr>
+                <w:rFonts w:ascii="Cambria Math" w:eastAsiaTheme="minorEastAsia" w:hAnsi="Cambria Math"/>
+                <w:bCs/>
+                <w:i/>
+                <w:iCs/>
+                <w:sz w:val="16"/>
+                <w:szCs w:val="16"/>
+              </w:rPr>
+            </m:ctrlPr>
+          </m:fPr>
+          <m:num>
+            <m:r>
+              <w:rPr>
+                <w:rFonts w:ascii="Cambria Math" w:eastAsiaTheme="minorEastAsia" w:hAnsi="Cambria Math"/>
+                <w:sz w:val="16"/>
+                <w:szCs w:val="16"/>
+              </w:rPr>
+              <m:t>15.1%</m:t>
+            </m:r>
+          </m:num>
+          <m:den>
+            <m:r>
+              <w:rPr>
+                <w:rFonts w:ascii="Cambria Math" w:eastAsiaTheme="minorEastAsia" w:hAnsi="Cambria Math"/>
+                <w:sz w:val="16"/>
+                <w:szCs w:val="16"/>
+              </w:rPr>
+              <m:t>5.35%</m:t>
+            </m:r>
+          </m:den>
+        </m:f>
+        <m:r>
+          <w:rPr>
+            <w:rFonts w:ascii="Cambria Math" w:eastAsiaTheme="minorEastAsia" w:hAnsi="Cambria Math"/>
+            <w:sz w:val="16"/>
+            <w:szCs w:val="16"/>
+          </w:rPr>
+          <m:t>=2.98</m:t>
+        </m:r>
+      </m:oMath>
+      <w:r>
+        <w:rPr>
+          <w:rFonts w:eastAsiaTheme="minorEastAsia"/>
+          <w:bCs/>
+          <w:iCs/>
+          <w:sz w:val="16"/>
+          <w:szCs w:val="16"/>
+        </w:rPr>
+        <w:t xml:space="preserve"> indicates the response rate from using model to pick best </w:t>
+      </w:r>
+      <m:oMath>
+        <m:r>
+          <w:rPr>
+            <w:rFonts w:ascii="Cambria Math" w:eastAsiaTheme="minorEastAsia" w:hAnsi="Cambria Math"/>
+            <w:sz w:val="16"/>
+            <w:szCs w:val="16"/>
+          </w:rPr>
+          <m:t>20%</m:t>
+        </m:r>
+      </m:oMath>
+      <w:r>
+        <w:rPr>
+          <w:rFonts w:eastAsiaTheme="minorEastAsia"/>
+          <w:bCs/>
+          <w:iCs/>
+          <w:sz w:val="16"/>
+          <w:szCs w:val="16"/>
+        </w:rPr>
+        <w:t xml:space="preserve"> of the names is improved by </w:t>
+      </w:r>
+      <m:oMath>
+        <m:r>
+          <w:rPr>
+            <w:rFonts w:ascii="Cambria Math" w:eastAsiaTheme="minorEastAsia" w:hAnsi="Cambria Math"/>
+            <w:sz w:val="16"/>
+            <w:szCs w:val="16"/>
+          </w:rPr>
+          <m:t>57%</m:t>
+        </m:r>
+      </m:oMath>
+      <w:r>
+        <w:rPr>
+          <w:rFonts w:eastAsiaTheme="minorEastAsia"/>
+          <w:bCs/>
+          <w:iCs/>
+          <w:sz w:val="16"/>
+          <w:szCs w:val="16"/>
+        </w:rPr>
+        <w:t xml:space="preserve"> over picking names at random. Revenue more than </w:t>
+      </w:r>
+      <w:r>
+        <w:rPr>
+          <w:rFonts w:eastAsiaTheme="minorEastAsia"/>
+          <w:bCs/>
+          <w:iCs/>
+          <w:sz w:val="16"/>
+          <w:szCs w:val="16"/>
+        </w:rPr>
+        <w:t>tripled</w:t>
+      </w:r>
+      <m:oMath>
+        <m:r>
+          <w:rPr>
+            <w:rFonts w:ascii="Cambria Math" w:eastAsiaTheme="minorEastAsia" w:hAnsi="Cambria Math"/>
+            <w:sz w:val="16"/>
+            <w:szCs w:val="16"/>
+          </w:rPr>
+          <m:t xml:space="preserve"> </m:t>
+        </m:r>
+        <m:d>
+          <m:dPr>
+            <m:ctrlPr>
+              <w:rPr>
+                <w:rFonts w:ascii="Cambria Math" w:eastAsiaTheme="minorEastAsia" w:hAnsi="Cambria Math"/>
+                <w:bCs/>
+                <w:i/>
+                <w:iCs/>
+                <w:sz w:val="16"/>
+                <w:szCs w:val="16"/>
+              </w:rPr>
+            </m:ctrlPr>
+          </m:dPr>
+          <m:e>
+            <m:r>
+              <w:rPr>
+                <w:rFonts w:ascii="Cambria Math" w:eastAsiaTheme="minorEastAsia" w:hAnsi="Cambria Math"/>
+                <w:sz w:val="16"/>
+                <w:szCs w:val="16"/>
+              </w:rPr>
+              <m:t>3.93</m:t>
+            </m:r>
+          </m:e>
+        </m:d>
+      </m:oMath>
+      <w:r>
+        <w:rPr>
+          <w:rFonts w:eastAsiaTheme="minorEastAsia"/>
+          <w:bCs/>
+          <w:iCs/>
+          <w:sz w:val="16"/>
+          <w:szCs w:val="16"/>
+        </w:rPr>
+        <w:t>!</w:t>
       </w:r>
     </w:p>
     <w:p>
@@ -9021,6 +10496,19 @@
         </w:rPr>
         <w:t xml:space="preserve"> models. Pick class 1 as the base category, but, as with the binary logit, this choice is arbitrary (models equivalent with a different base category)</w:t>
       </w:r>
+    </w:p>
+    <w:p>
+      <w:pPr>
+        <w:spacing w:line="240" w:lineRule="auto"/>
+        <w:rPr>
+          <w:rFonts w:eastAsiaTheme="minorEastAsia"/>
+          <w:b/>
+          <w:bCs/>
+          <w:iCs/>
+          <w:sz w:val="16"/>
+          <w:szCs w:val="16"/>
+        </w:rPr>
+      </w:pPr>
     </w:p>
     <w:p>
       <w:pPr>
@@ -13150,7 +14638,6 @@
           <w:sz w:val="16"/>
           <w:szCs w:val="16"/>
         </w:rPr>
-        <w:lastRenderedPageBreak/>
         <w:t xml:space="preserve">- </w:t>
       </w:r>
       <w:r>
@@ -13198,7 +14685,7 @@
                     </pic:cNvPicPr>
                   </pic:nvPicPr>
                   <pic:blipFill>
-                    <a:blip r:embed="rId6" cstate="print">
+                    <a:blip r:embed="rId8" cstate="print">
                       <a:extLst>
                         <a:ext uri="{28A0092B-C50C-407E-A947-70E740481C1C}">
                           <a14:useLocalDpi xmlns:a14="http://schemas.microsoft.com/office/drawing/2010/main" val="0"/>
@@ -13368,18 +14855,7 @@
                 <w:sz w:val="16"/>
                 <w:szCs w:val="16"/>
               </w:rPr>
-              <m:t xml:space="preserve"> </m:t>
-            </m:r>
-            <m:r>
-              <m:rPr>
-                <m:sty m:val="p"/>
-              </m:rPr>
-              <w:rPr>
-                <w:rFonts w:ascii="Cambria Math" w:eastAsiaTheme="minorEastAsia" w:hAnsi="Cambria Math"/>
-                <w:sz w:val="16"/>
-                <w:szCs w:val="16"/>
-              </w:rPr>
-              <m:t>log</m:t>
+              <m:t xml:space="preserve"> log</m:t>
             </m:r>
           </m:fName>
           <m:e>
@@ -13883,18 +15359,7 @@
                 <w:sz w:val="16"/>
                 <w:szCs w:val="16"/>
               </w:rPr>
-              <m:t>-</m:t>
-            </m:r>
-            <m:r>
-              <m:rPr>
-                <m:sty m:val="bi"/>
-              </m:rPr>
-              <w:rPr>
-                <w:rFonts w:ascii="Cambria Math" w:eastAsiaTheme="minorEastAsia" w:hAnsi="Cambria Math"/>
-                <w:sz w:val="16"/>
-                <w:szCs w:val="16"/>
-              </w:rPr>
-              <m:t>β</m:t>
+              <m:t>-β</m:t>
             </m:r>
           </m:e>
           <m:sub>
@@ -14731,20 +16196,8 @@
           <w:sz w:val="16"/>
           <w:szCs w:val="16"/>
         </w:rPr>
-        <w:t>e.g</w:t>
-      </w:r>
-      <w:proofErr w:type="gramStart"/>
-      <w:r>
-        <w:rPr>
-          <w:rFonts w:eastAsiaTheme="minorEastAsia"/>
-          <w:bCs/>
-          <w:iCs/>
-          <w:sz w:val="16"/>
-          <w:szCs w:val="16"/>
-        </w:rPr>
-        <w:t>.,</w:t>
-      </w:r>
-      <w:proofErr w:type="gramEnd"/>
+        <w:t>e.g.,</w:t>
+      </w:r>
       <w:r>
         <w:rPr>
           <w:rFonts w:eastAsiaTheme="minorEastAsia"/>
@@ -14775,15 +16228,7 @@
               <w:sz w:val="16"/>
               <w:szCs w:val="16"/>
             </w:rPr>
-            <m:t>0.7629246=</m:t>
-          </m:r>
-          <m:r>
-            <w:rPr>
-              <w:rFonts w:ascii="Cambria Math" w:eastAsiaTheme="minorEastAsia" w:hAnsi="Cambria Math"/>
-              <w:sz w:val="16"/>
-              <w:szCs w:val="16"/>
-            </w:rPr>
-            <m:t>1.4200155 - 0.6568461</m:t>
+            <m:t>0.7629246=1.4200155 - 0.6568461</m:t>
           </m:r>
         </m:oMath>
       </m:oMathPara>
@@ -16394,6 +17839,91 @@
           <w:szCs w:val="16"/>
         </w:rPr>
         <w:t xml:space="preserve"> could be a vector of predictors. Assume (log link function)</w:t>
+      </w:r>
+      <w:r>
+        <w:rPr>
+          <w:rFonts w:eastAsiaTheme="minorEastAsia"/>
+          <w:bCs/>
+          <w:iCs/>
+          <w:sz w:val="16"/>
+          <w:szCs w:val="16"/>
+        </w:rPr>
+        <w:t xml:space="preserve"> (log(mu)</w:t>
+      </w:r>
+      <w:r>
+        <w:rPr>
+          <w:rFonts w:eastAsiaTheme="minorEastAsia"/>
+          <w:bCs/>
+          <w:iCs/>
+          <w:sz w:val="16"/>
+          <w:szCs w:val="16"/>
+        </w:rPr>
+        <w:t xml:space="preserve"> -&gt; rate ratio)</w:t>
+      </w:r>
+    </w:p>
+    <w:p>
+      <w:pPr>
+        <w:spacing w:line="240" w:lineRule="auto"/>
+        <w:rPr>
+          <w:rFonts w:eastAsiaTheme="minorEastAsia"/>
+          <w:bCs/>
+          <w:iCs/>
+          <w:sz w:val="16"/>
+          <w:szCs w:val="16"/>
+        </w:rPr>
+      </w:pPr>
+      <w:r>
+        <w:rPr>
+          <w:noProof/>
+        </w:rPr>
+        <w:drawing>
+          <wp:inline distT="0" distB="0" distL="0" distR="0" wp14:anchorId="1A73BFF3" wp14:editId="0A6337BD">
+            <wp:extent cx="2133600" cy="1071999"/>
+            <wp:effectExtent l="0" t="0" r="0" b="0"/>
+            <wp:docPr id="16" name="Picture 16" descr="https://i.gyazo.com/b980e6751f9d7a9a58f5e63cd1d7c164.png"/>
+            <wp:cNvGraphicFramePr>
+              <a:graphicFrameLocks xmlns:a="http://schemas.openxmlformats.org/drawingml/2006/main" noChangeAspect="1"/>
+            </wp:cNvGraphicFramePr>
+            <a:graphic xmlns:a="http://schemas.openxmlformats.org/drawingml/2006/main">
+              <a:graphicData uri="http://schemas.openxmlformats.org/drawingml/2006/picture">
+                <pic:pic xmlns:pic="http://schemas.openxmlformats.org/drawingml/2006/picture">
+                  <pic:nvPicPr>
+                    <pic:cNvPr id="0" name="Picture 1" descr="https://i.gyazo.com/b980e6751f9d7a9a58f5e63cd1d7c164.png"/>
+                    <pic:cNvPicPr>
+                      <a:picLocks noChangeAspect="1" noChangeArrowheads="1"/>
+                    </pic:cNvPicPr>
+                  </pic:nvPicPr>
+                  <pic:blipFill>
+                    <a:blip r:embed="rId9" cstate="print">
+                      <a:extLst>
+                        <a:ext uri="{28A0092B-C50C-407E-A947-70E740481C1C}">
+                          <a14:useLocalDpi xmlns:a14="http://schemas.microsoft.com/office/drawing/2010/main" val="0"/>
+                        </a:ext>
+                      </a:extLst>
+                    </a:blip>
+                    <a:srcRect/>
+                    <a:stretch>
+                      <a:fillRect/>
+                    </a:stretch>
+                  </pic:blipFill>
+                  <pic:spPr bwMode="auto">
+                    <a:xfrm>
+                      <a:off x="0" y="0"/>
+                      <a:ext cx="2133600" cy="1071999"/>
+                    </a:xfrm>
+                    <a:prstGeom prst="rect">
+                      <a:avLst/>
+                    </a:prstGeom>
+                    <a:noFill/>
+                    <a:ln>
+                      <a:noFill/>
+                    </a:ln>
+                  </pic:spPr>
+                </pic:pic>
+              </a:graphicData>
+            </a:graphic>
+          </wp:inline>
+        </w:drawing>
       </w:r>
     </w:p>
     <w:p>
@@ -18224,15 +19754,7 @@
               <w:sz w:val="16"/>
               <w:szCs w:val="16"/>
             </w:rPr>
-            <m:t>=-</m:t>
-          </m:r>
-          <m:r>
-            <w:rPr>
-              <w:rFonts w:ascii="Cambria Math" w:eastAsiaTheme="minorEastAsia" w:hAnsi="Cambria Math"/>
-              <w:sz w:val="16"/>
-              <w:szCs w:val="16"/>
-            </w:rPr>
-            <m:t>2</m:t>
+            <m:t>=-2</m:t>
           </m:r>
           <m:d>
             <m:dPr>
@@ -19094,14 +20616,6 @@
       </w:r>
       <m:oMath>
         <m:r>
-          <w:rPr>
-            <w:rFonts w:ascii="Cambria Math" w:eastAsiaTheme="minorEastAsia" w:hAnsi="Cambria Math"/>
-            <w:sz w:val="16"/>
-            <w:szCs w:val="16"/>
-          </w:rPr>
-          <m:t xml:space="preserve"> </m:t>
-        </m:r>
-        <m:r>
           <m:rPr>
             <m:scr m:val="double-struck"/>
           </m:rPr>
@@ -19110,7 +20624,7 @@
             <w:sz w:val="16"/>
             <w:szCs w:val="16"/>
           </w:rPr>
-          <m:t>E</m:t>
+          <m:t xml:space="preserve"> E</m:t>
         </m:r>
         <m:d>
           <m:dPr>
@@ -19315,7 +20829,7 @@
                     </pic:cNvPicPr>
                   </pic:nvPicPr>
                   <pic:blipFill>
-                    <a:blip r:embed="rId7">
+                    <a:blip r:embed="rId10">
                       <a:extLst>
                         <a:ext uri="{28A0092B-C50C-407E-A947-70E740481C1C}">
                           <a14:useLocalDpi xmlns:a14="http://schemas.microsoft.com/office/drawing/2010/main" val="0"/>
@@ -19937,13 +21451,18 @@
         <w:spacing w:line="240" w:lineRule="auto"/>
         <w:rPr>
           <w:rFonts w:eastAsiaTheme="minorEastAsia"/>
-          <w:bCs/>
-          <w:iCs/>
-          <w:sz w:val="16"/>
-          <w:szCs w:val="16"/>
+          <w:b/>
+          <w:bCs/>
+          <w:iCs/>
+          <w:sz w:val="16"/>
+          <w:szCs w:val="16"/>
+          <w:u w:val="single"/>
         </w:rPr>
       </w:pPr>
-      <w:r>
+    </w:p>
+    <w:p>
+      <w:pPr>
+        <w:spacing w:line="240" w:lineRule="auto"/>
         <w:rPr>
           <w:rFonts w:eastAsiaTheme="minorEastAsia"/>
           <w:b/>
@@ -19953,6 +21472,30 @@
           <w:szCs w:val="16"/>
           <w:u w:val="single"/>
         </w:rPr>
+      </w:pPr>
+    </w:p>
+    <w:p>
+      <w:pPr>
+        <w:spacing w:line="240" w:lineRule="auto"/>
+        <w:rPr>
+          <w:rFonts w:eastAsiaTheme="minorEastAsia"/>
+          <w:bCs/>
+          <w:iCs/>
+          <w:sz w:val="16"/>
+          <w:szCs w:val="16"/>
+        </w:rPr>
+      </w:pPr>
+      <w:r>
+        <w:rPr>
+          <w:rFonts w:eastAsiaTheme="minorEastAsia"/>
+          <w:b/>
+          <w:bCs/>
+          <w:iCs/>
+          <w:sz w:val="16"/>
+          <w:szCs w:val="16"/>
+          <w:u w:val="single"/>
+        </w:rPr>
+        <w:lastRenderedPageBreak/>
         <w:t>Gamma regression</w:t>
       </w:r>
     </w:p>
@@ -23363,15 +24906,7 @@
               <w:sz w:val="16"/>
               <w:szCs w:val="16"/>
             </w:rPr>
-            <m:t>=-</m:t>
-          </m:r>
-          <m:r>
-            <w:rPr>
-              <w:rFonts w:ascii="Cambria Math" w:eastAsiaTheme="minorEastAsia" w:hAnsi="Cambria Math"/>
-              <w:sz w:val="16"/>
-              <w:szCs w:val="16"/>
-            </w:rPr>
-            <m:t>2α</m:t>
+            <m:t>=-2α</m:t>
           </m:r>
           <m:sSubSup>
             <m:sSubSupPr>
@@ -23736,13 +25271,2801 @@
       <w:pPr>
         <w:spacing w:line="240" w:lineRule="auto"/>
         <w:rPr>
-          <w:rFonts w:eastAsiaTheme="minorEastAsia"/>
-          <w:bCs/>
-          <w:iCs/>
-          <w:sz w:val="16"/>
-          <w:szCs w:val="16"/>
+          <w:b/>
+          <w:bCs/>
+          <w:sz w:val="16"/>
+          <w:szCs w:val="16"/>
+          <w:u w:val="single"/>
         </w:rPr>
       </w:pPr>
+      <w:r>
+        <w:rPr>
+          <w:b/>
+          <w:bCs/>
+          <w:sz w:val="16"/>
+          <w:szCs w:val="16"/>
+          <w:u w:val="single"/>
+        </w:rPr>
+        <w:t>Regression Terms and Symbols:</w:t>
+      </w:r>
+    </w:p>
+    <w:tbl>
+      <w:tblPr>
+        <w:tblStyle w:val="TableGrid"/>
+        <w:tblW w:w="0" w:type="auto"/>
+        <w:tblLook w:val="04A0" w:firstRow="1" w:lastRow="0" w:firstColumn="1" w:lastColumn="0" w:noHBand="0" w:noVBand="1"/>
+      </w:tblPr>
+      <w:tblGrid>
+        <w:gridCol w:w="837"/>
+        <w:gridCol w:w="837"/>
+        <w:gridCol w:w="838"/>
+        <w:gridCol w:w="838"/>
+      </w:tblGrid>
+      <w:tr>
+        <w:tc>
+          <w:tcPr>
+            <w:tcW w:w="837" w:type="dxa"/>
+          </w:tcPr>
+          <w:p>
+            <w:pPr>
+              <w:jc w:val="center"/>
+              <w:rPr>
+                <w:b/>
+                <w:bCs/>
+                <w:sz w:val="16"/>
+                <w:szCs w:val="16"/>
+              </w:rPr>
+            </w:pPr>
+            <w:r>
+              <w:rPr>
+                <w:b/>
+                <w:bCs/>
+                <w:sz w:val="16"/>
+                <w:szCs w:val="16"/>
+              </w:rPr>
+              <w:t>Term</w:t>
+            </w:r>
+          </w:p>
+        </w:tc>
+        <w:tc>
+          <w:tcPr>
+            <w:tcW w:w="837" w:type="dxa"/>
+          </w:tcPr>
+          <w:p>
+            <w:pPr>
+              <w:jc w:val="center"/>
+              <w:rPr>
+                <w:b/>
+                <w:bCs/>
+                <w:sz w:val="16"/>
+                <w:szCs w:val="16"/>
+              </w:rPr>
+            </w:pPr>
+            <w:r>
+              <w:rPr>
+                <w:b/>
+                <w:bCs/>
+                <w:sz w:val="16"/>
+                <w:szCs w:val="16"/>
+              </w:rPr>
+              <w:t>ACT</w:t>
+            </w:r>
+          </w:p>
+        </w:tc>
+        <w:tc>
+          <w:tcPr>
+            <w:tcW w:w="838" w:type="dxa"/>
+          </w:tcPr>
+          <w:p>
+            <w:pPr>
+              <w:jc w:val="center"/>
+              <w:rPr>
+                <w:b/>
+                <w:bCs/>
+                <w:sz w:val="16"/>
+                <w:szCs w:val="16"/>
+              </w:rPr>
+            </w:pPr>
+            <w:r>
+              <w:rPr>
+                <w:b/>
+                <w:bCs/>
+                <w:sz w:val="16"/>
+                <w:szCs w:val="16"/>
+              </w:rPr>
+              <w:t>JWHT</w:t>
+            </w:r>
+          </w:p>
+        </w:tc>
+        <w:tc>
+          <w:tcPr>
+            <w:tcW w:w="838" w:type="dxa"/>
+          </w:tcPr>
+          <w:p>
+            <w:pPr>
+              <w:jc w:val="center"/>
+              <w:rPr>
+                <w:b/>
+                <w:bCs/>
+                <w:sz w:val="16"/>
+                <w:szCs w:val="16"/>
+              </w:rPr>
+            </w:pPr>
+            <w:r>
+              <w:rPr>
+                <w:b/>
+                <w:bCs/>
+                <w:sz w:val="16"/>
+                <w:szCs w:val="16"/>
+              </w:rPr>
+              <w:t>Other</w:t>
+            </w:r>
+          </w:p>
+        </w:tc>
+      </w:tr>
+      <w:tr>
+        <w:tc>
+          <w:tcPr>
+            <w:tcW w:w="837" w:type="dxa"/>
+          </w:tcPr>
+          <w:p>
+            <w:pPr>
+              <w:rPr>
+                <w:sz w:val="16"/>
+                <w:szCs w:val="16"/>
+              </w:rPr>
+            </w:pPr>
+            <w:r>
+              <w:rPr>
+                <w:sz w:val="16"/>
+                <w:szCs w:val="16"/>
+              </w:rPr>
+              <w:t>Sum of squared errors</w:t>
+            </w:r>
+          </w:p>
+        </w:tc>
+        <w:tc>
+          <w:tcPr>
+            <w:tcW w:w="837" w:type="dxa"/>
+          </w:tcPr>
+          <w:p>
+            <w:pPr>
+              <w:rPr>
+                <w:b/>
+                <w:bCs/>
+                <w:sz w:val="16"/>
+                <w:szCs w:val="16"/>
+              </w:rPr>
+            </w:pPr>
+            <w:r>
+              <w:rPr>
+                <w:b/>
+                <w:bCs/>
+                <w:sz w:val="16"/>
+                <w:szCs w:val="16"/>
+              </w:rPr>
+              <w:t>SSE</w:t>
+            </w:r>
+          </w:p>
+        </w:tc>
+        <w:tc>
+          <w:tcPr>
+            <w:tcW w:w="838" w:type="dxa"/>
+          </w:tcPr>
+          <w:p>
+            <w:pPr>
+              <w:rPr>
+                <w:b/>
+                <w:bCs/>
+                <w:sz w:val="16"/>
+                <w:szCs w:val="16"/>
+              </w:rPr>
+            </w:pPr>
+            <w:r>
+              <w:rPr>
+                <w:b/>
+                <w:bCs/>
+                <w:sz w:val="16"/>
+                <w:szCs w:val="16"/>
+              </w:rPr>
+              <w:t>RSS</w:t>
+            </w:r>
+          </w:p>
+        </w:tc>
+        <w:tc>
+          <w:tcPr>
+            <w:tcW w:w="838" w:type="dxa"/>
+          </w:tcPr>
+          <w:p>
+            <w:pPr>
+              <w:rPr>
+                <w:b/>
+                <w:bCs/>
+                <w:sz w:val="16"/>
+                <w:szCs w:val="16"/>
+              </w:rPr>
+            </w:pPr>
+          </w:p>
+        </w:tc>
+      </w:tr>
+      <w:tr>
+        <w:tc>
+          <w:tcPr>
+            <w:tcW w:w="837" w:type="dxa"/>
+          </w:tcPr>
+          <w:p>
+            <w:pPr>
+              <w:rPr>
+                <w:sz w:val="16"/>
+                <w:szCs w:val="16"/>
+              </w:rPr>
+            </w:pPr>
+            <w:r>
+              <w:rPr>
+                <w:sz w:val="16"/>
+                <w:szCs w:val="16"/>
+              </w:rPr>
+              <w:t>Total sum of squares</w:t>
+            </w:r>
+          </w:p>
+        </w:tc>
+        <w:tc>
+          <w:tcPr>
+            <w:tcW w:w="837" w:type="dxa"/>
+          </w:tcPr>
+          <w:p>
+            <w:pPr>
+              <w:rPr>
+                <w:b/>
+                <w:bCs/>
+                <w:sz w:val="16"/>
+                <w:szCs w:val="16"/>
+              </w:rPr>
+            </w:pPr>
+            <w:r>
+              <w:rPr>
+                <w:b/>
+                <w:bCs/>
+                <w:sz w:val="16"/>
+                <w:szCs w:val="16"/>
+              </w:rPr>
+              <w:t>SST</w:t>
+            </w:r>
+          </w:p>
+        </w:tc>
+        <w:tc>
+          <w:tcPr>
+            <w:tcW w:w="838" w:type="dxa"/>
+          </w:tcPr>
+          <w:p>
+            <w:pPr>
+              <w:rPr>
+                <w:b/>
+                <w:bCs/>
+                <w:sz w:val="16"/>
+                <w:szCs w:val="16"/>
+              </w:rPr>
+            </w:pPr>
+            <w:r>
+              <w:rPr>
+                <w:b/>
+                <w:bCs/>
+                <w:sz w:val="16"/>
+                <w:szCs w:val="16"/>
+              </w:rPr>
+              <w:t>TSS</w:t>
+            </w:r>
+          </w:p>
+        </w:tc>
+        <w:tc>
+          <w:tcPr>
+            <w:tcW w:w="838" w:type="dxa"/>
+          </w:tcPr>
+          <w:p>
+            <w:pPr>
+              <w:rPr>
+                <w:b/>
+                <w:bCs/>
+                <w:sz w:val="16"/>
+                <w:szCs w:val="16"/>
+              </w:rPr>
+            </w:pPr>
+          </w:p>
+        </w:tc>
+      </w:tr>
+      <w:tr>
+        <w:tc>
+          <w:tcPr>
+            <w:tcW w:w="837" w:type="dxa"/>
+          </w:tcPr>
+          <w:p>
+            <w:pPr>
+              <w:rPr>
+                <w:sz w:val="16"/>
+                <w:szCs w:val="16"/>
+              </w:rPr>
+            </w:pPr>
+            <w:r>
+              <w:rPr>
+                <w:sz w:val="16"/>
+                <w:szCs w:val="16"/>
+              </w:rPr>
+              <w:t>Mean squared error</w:t>
+            </w:r>
+          </w:p>
+        </w:tc>
+        <w:tc>
+          <w:tcPr>
+            <w:tcW w:w="837" w:type="dxa"/>
+          </w:tcPr>
+          <w:p>
+            <w:pPr>
+              <w:rPr>
+                <w:b/>
+                <w:bCs/>
+                <w:sz w:val="16"/>
+                <w:szCs w:val="16"/>
+              </w:rPr>
+            </w:pPr>
+            <w:r>
+              <w:rPr>
+                <w:b/>
+                <w:bCs/>
+                <w:sz w:val="16"/>
+                <w:szCs w:val="16"/>
+              </w:rPr>
+              <w:t>MSE</w:t>
+            </w:r>
+          </w:p>
+        </w:tc>
+        <w:tc>
+          <w:tcPr>
+            <w:tcW w:w="838" w:type="dxa"/>
+          </w:tcPr>
+          <w:p>
+            <w:pPr>
+              <w:rPr>
+                <w:b/>
+                <w:bCs/>
+                <w:sz w:val="16"/>
+                <w:szCs w:val="16"/>
+              </w:rPr>
+            </w:pPr>
+          </w:p>
+        </w:tc>
+        <w:tc>
+          <w:tcPr>
+            <w:tcW w:w="838" w:type="dxa"/>
+          </w:tcPr>
+          <w:p>
+            <w:pPr>
+              <w:rPr>
+                <w:rFonts w:eastAsiaTheme="minorEastAsia"/>
+                <w:b/>
+                <w:bCs/>
+                <w:sz w:val="16"/>
+                <w:szCs w:val="16"/>
+              </w:rPr>
+            </w:pPr>
+            <m:oMathPara>
+              <m:oMath>
+                <m:sSubSup>
+                  <m:sSubSupPr>
+                    <m:ctrlPr>
+                      <w:rPr>
+                        <w:rFonts w:ascii="Cambria Math" w:hAnsi="Cambria Math"/>
+                        <w:b/>
+                        <w:bCs/>
+                        <w:i/>
+                        <w:sz w:val="16"/>
+                        <w:szCs w:val="16"/>
+                      </w:rPr>
+                    </m:ctrlPr>
+                  </m:sSubSupPr>
+                  <m:e>
+                    <m:r>
+                      <m:rPr>
+                        <m:sty m:val="bi"/>
+                      </m:rPr>
+                      <w:rPr>
+                        <w:rFonts w:ascii="Cambria Math" w:hAnsi="Cambria Math"/>
+                        <w:sz w:val="16"/>
+                        <w:szCs w:val="16"/>
+                      </w:rPr>
+                      <m:t>S</m:t>
+                    </m:r>
+                  </m:e>
+                  <m:sub>
+                    <m:r>
+                      <m:rPr>
+                        <m:sty m:val="bi"/>
+                      </m:rPr>
+                      <w:rPr>
+                        <w:rFonts w:ascii="Cambria Math" w:hAnsi="Cambria Math"/>
+                        <w:sz w:val="16"/>
+                        <w:szCs w:val="16"/>
+                      </w:rPr>
+                      <m:t>e</m:t>
+                    </m:r>
+                  </m:sub>
+                  <m:sup>
+                    <m:r>
+                      <m:rPr>
+                        <m:sty m:val="bi"/>
+                      </m:rPr>
+                      <w:rPr>
+                        <w:rFonts w:ascii="Cambria Math" w:hAnsi="Cambria Math"/>
+                        <w:sz w:val="16"/>
+                        <w:szCs w:val="16"/>
+                      </w:rPr>
+                      <m:t>2</m:t>
+                    </m:r>
+                  </m:sup>
+                </m:sSubSup>
+              </m:oMath>
+            </m:oMathPara>
+          </w:p>
+          <w:p>
+            <w:pPr>
+              <w:rPr>
+                <w:rFonts w:eastAsiaTheme="minorEastAsia"/>
+                <w:b/>
+                <w:bCs/>
+                <w:sz w:val="16"/>
+                <w:szCs w:val="16"/>
+              </w:rPr>
+            </w:pPr>
+          </w:p>
+          <w:p>
+            <w:pPr>
+              <w:rPr>
+                <w:rFonts w:eastAsiaTheme="minorEastAsia"/>
+                <w:b/>
+                <w:bCs/>
+                <w:sz w:val="16"/>
+                <w:szCs w:val="16"/>
+              </w:rPr>
+            </w:pPr>
+          </w:p>
+        </w:tc>
+      </w:tr>
+      <w:tr>
+        <w:tc>
+          <w:tcPr>
+            <w:tcW w:w="837" w:type="dxa"/>
+          </w:tcPr>
+          <w:p>
+            <w:pPr>
+              <w:rPr>
+                <w:sz w:val="16"/>
+                <w:szCs w:val="16"/>
+              </w:rPr>
+            </w:pPr>
+            <w:r>
+              <w:rPr>
+                <w:sz w:val="16"/>
+                <w:szCs w:val="16"/>
+              </w:rPr>
+              <w:t>Residual Standard Error</w:t>
+            </w:r>
+          </w:p>
+        </w:tc>
+        <w:tc>
+          <w:tcPr>
+            <w:tcW w:w="837" w:type="dxa"/>
+          </w:tcPr>
+          <w:p>
+            <w:pPr>
+              <w:rPr>
+                <w:b/>
+                <w:bCs/>
+                <w:sz w:val="16"/>
+                <w:szCs w:val="16"/>
+              </w:rPr>
+            </w:pPr>
+          </w:p>
+        </w:tc>
+        <w:tc>
+          <w:tcPr>
+            <w:tcW w:w="838" w:type="dxa"/>
+          </w:tcPr>
+          <w:p>
+            <w:pPr>
+              <w:rPr>
+                <w:b/>
+                <w:bCs/>
+                <w:sz w:val="16"/>
+                <w:szCs w:val="16"/>
+              </w:rPr>
+            </w:pPr>
+            <w:r>
+              <w:rPr>
+                <w:b/>
+                <w:bCs/>
+                <w:sz w:val="16"/>
+                <w:szCs w:val="16"/>
+              </w:rPr>
+              <w:t>RSE</w:t>
+            </w:r>
+          </w:p>
+        </w:tc>
+        <w:tc>
+          <w:tcPr>
+            <w:tcW w:w="838" w:type="dxa"/>
+          </w:tcPr>
+          <w:p>
+            <w:pPr>
+              <w:rPr>
+                <w:b/>
+                <w:bCs/>
+                <w:sz w:val="16"/>
+                <w:szCs w:val="16"/>
+              </w:rPr>
+            </w:pPr>
+          </w:p>
+        </w:tc>
+      </w:tr>
+    </w:tbl>
+    <w:p>
+      <w:pPr>
+        <w:spacing w:line="240" w:lineRule="auto"/>
+        <w:rPr>
+          <w:b/>
+          <w:bCs/>
+          <w:sz w:val="16"/>
+          <w:szCs w:val="16"/>
+        </w:rPr>
+      </w:pPr>
+    </w:p>
+    <w:p>
+      <w:pPr>
+        <w:spacing w:line="240" w:lineRule="auto"/>
+        <w:jc w:val="center"/>
+        <w:rPr>
+          <w:rFonts w:eastAsiaTheme="minorEastAsia"/>
+          <w:bCs/>
+          <w:sz w:val="16"/>
+          <w:szCs w:val="16"/>
+        </w:rPr>
+      </w:pPr>
+      <w:r>
+        <w:rPr>
+          <w:b/>
+          <w:bCs/>
+          <w:sz w:val="16"/>
+          <w:szCs w:val="16"/>
+        </w:rPr>
+        <w:t xml:space="preserve">SSE = </w:t>
+      </w:r>
+      <m:oMath>
+        <m:nary>
+          <m:naryPr>
+            <m:chr m:val="∑"/>
+            <m:grow m:val="1"/>
+            <m:ctrlPr>
+              <w:rPr>
+                <w:rFonts w:ascii="Cambria Math" w:hAnsi="Cambria Math"/>
+                <w:bCs/>
+                <w:sz w:val="16"/>
+                <w:szCs w:val="16"/>
+              </w:rPr>
+            </m:ctrlPr>
+          </m:naryPr>
+          <m:sub>
+            <m:r>
+              <w:rPr>
+                <w:rFonts w:ascii="Cambria Math" w:eastAsia="Cambria Math" w:hAnsi="Cambria Math" w:cs="Cambria Math"/>
+                <w:sz w:val="16"/>
+                <w:szCs w:val="16"/>
+              </w:rPr>
+              <m:t>i=1</m:t>
+            </m:r>
+          </m:sub>
+          <m:sup>
+            <m:r>
+              <w:rPr>
+                <w:rFonts w:ascii="Cambria Math" w:eastAsia="Cambria Math" w:hAnsi="Cambria Math" w:cs="Cambria Math"/>
+                <w:sz w:val="16"/>
+                <w:szCs w:val="16"/>
+              </w:rPr>
+              <m:t>n</m:t>
+            </m:r>
+          </m:sup>
+          <m:e>
+            <m:sSup>
+              <m:sSupPr>
+                <m:ctrlPr>
+                  <w:rPr>
+                    <w:rFonts w:ascii="Cambria Math" w:hAnsi="Cambria Math"/>
+                    <w:bCs/>
+                    <w:sz w:val="16"/>
+                    <w:szCs w:val="16"/>
+                  </w:rPr>
+                </m:ctrlPr>
+              </m:sSupPr>
+              <m:e>
+                <m:d>
+                  <m:dPr>
+                    <m:begChr m:val="["/>
+                    <m:endChr m:val="]"/>
+                    <m:ctrlPr>
+                      <w:rPr>
+                        <w:rFonts w:ascii="Cambria Math" w:hAnsi="Cambria Math"/>
+                        <w:bCs/>
+                        <w:sz w:val="16"/>
+                        <w:szCs w:val="16"/>
+                      </w:rPr>
+                    </m:ctrlPr>
+                  </m:dPr>
+                  <m:e>
+                    <m:sSub>
+                      <m:sSubPr>
+                        <m:ctrlPr>
+                          <w:rPr>
+                            <w:rFonts w:ascii="Cambria Math" w:hAnsi="Cambria Math"/>
+                            <w:bCs/>
+                            <w:sz w:val="16"/>
+                            <w:szCs w:val="16"/>
+                          </w:rPr>
+                        </m:ctrlPr>
+                      </m:sSubPr>
+                      <m:e>
+                        <m:r>
+                          <m:rPr>
+                            <m:sty m:val="p"/>
+                          </m:rPr>
+                          <w:rPr>
+                            <w:rFonts w:ascii="Cambria Math" w:hAnsi="Cambria Math"/>
+                            <w:sz w:val="16"/>
+                            <w:szCs w:val="16"/>
+                          </w:rPr>
+                          <m:t>y</m:t>
+                        </m:r>
+                      </m:e>
+                      <m:sub>
+                        <m:r>
+                          <m:rPr>
+                            <m:sty m:val="p"/>
+                          </m:rPr>
+                          <w:rPr>
+                            <w:rFonts w:ascii="Cambria Math" w:hAnsi="Cambria Math"/>
+                            <w:sz w:val="16"/>
+                            <w:szCs w:val="16"/>
+                          </w:rPr>
+                          <m:t>i</m:t>
+                        </m:r>
+                      </m:sub>
+                    </m:sSub>
+                    <m:r>
+                      <m:rPr>
+                        <m:sty m:val="p"/>
+                      </m:rPr>
+                      <w:rPr>
+                        <w:rFonts w:ascii="Cambria Math" w:hAnsi="Cambria Math"/>
+                        <w:sz w:val="16"/>
+                        <w:szCs w:val="16"/>
+                      </w:rPr>
+                      <m:t>-f</m:t>
+                    </m:r>
+                    <m:d>
+                      <m:dPr>
+                        <m:ctrlPr>
+                          <w:rPr>
+                            <w:rFonts w:ascii="Cambria Math" w:hAnsi="Cambria Math"/>
+                            <w:bCs/>
+                            <w:sz w:val="16"/>
+                            <w:szCs w:val="16"/>
+                          </w:rPr>
+                        </m:ctrlPr>
+                      </m:dPr>
+                      <m:e>
+                        <m:sSub>
+                          <m:sSubPr>
+                            <m:ctrlPr>
+                              <w:rPr>
+                                <w:rFonts w:ascii="Cambria Math" w:hAnsi="Cambria Math"/>
+                                <w:bCs/>
+                                <w:sz w:val="16"/>
+                                <w:szCs w:val="16"/>
+                              </w:rPr>
+                            </m:ctrlPr>
+                          </m:sSubPr>
+                          <m:e>
+                            <m:r>
+                              <m:rPr>
+                                <m:sty m:val="p"/>
+                              </m:rPr>
+                              <w:rPr>
+                                <w:rFonts w:ascii="Cambria Math" w:hAnsi="Cambria Math"/>
+                                <w:sz w:val="16"/>
+                                <w:szCs w:val="16"/>
+                              </w:rPr>
+                              <m:t>X</m:t>
+                            </m:r>
+                          </m:e>
+                          <m:sub>
+                            <m:r>
+                              <m:rPr>
+                                <m:sty m:val="p"/>
+                              </m:rPr>
+                              <w:rPr>
+                                <w:rFonts w:ascii="Cambria Math" w:hAnsi="Cambria Math"/>
+                                <w:sz w:val="16"/>
+                                <w:szCs w:val="16"/>
+                              </w:rPr>
+                              <m:t>i</m:t>
+                            </m:r>
+                          </m:sub>
+                        </m:sSub>
+                      </m:e>
+                    </m:d>
+                  </m:e>
+                </m:d>
+              </m:e>
+              <m:sup>
+                <m:r>
+                  <m:rPr>
+                    <m:sty m:val="p"/>
+                  </m:rPr>
+                  <w:rPr>
+                    <w:rFonts w:ascii="Cambria Math" w:hAnsi="Cambria Math"/>
+                    <w:sz w:val="16"/>
+                    <w:szCs w:val="16"/>
+                  </w:rPr>
+                  <m:t>2</m:t>
+                </m:r>
+              </m:sup>
+            </m:sSup>
+          </m:e>
+        </m:nary>
+      </m:oMath>
+    </w:p>
+    <w:p>
+      <w:pPr>
+        <w:spacing w:line="240" w:lineRule="auto"/>
+        <w:jc w:val="center"/>
+        <w:rPr>
+          <w:rFonts w:eastAsiaTheme="minorEastAsia"/>
+          <w:bCs/>
+          <w:sz w:val="16"/>
+          <w:szCs w:val="16"/>
+        </w:rPr>
+      </w:pPr>
+      <w:r>
+        <w:rPr>
+          <w:rFonts w:eastAsiaTheme="minorEastAsia"/>
+          <w:b/>
+          <w:sz w:val="16"/>
+          <w:szCs w:val="16"/>
+        </w:rPr>
+        <w:t>MSE</w:t>
+      </w:r>
+      <w:r>
+        <w:rPr>
+          <w:rFonts w:eastAsiaTheme="minorEastAsia"/>
+          <w:b/>
+          <w:sz w:val="16"/>
+          <w:szCs w:val="16"/>
+        </w:rPr>
+        <w:t xml:space="preserve"> </w:t>
+      </w:r>
+      <w:r>
+        <w:rPr>
+          <w:rFonts w:eastAsiaTheme="minorEastAsia"/>
+          <w:bCs/>
+          <w:sz w:val="16"/>
+          <w:szCs w:val="16"/>
+        </w:rPr>
+        <w:t xml:space="preserve">= </w:t>
+      </w:r>
+      <m:oMath>
+        <m:f>
+          <m:fPr>
+            <m:ctrlPr>
+              <w:rPr>
+                <w:rFonts w:ascii="Cambria Math" w:eastAsiaTheme="minorEastAsia" w:hAnsi="Cambria Math"/>
+                <w:bCs/>
+                <w:i/>
+                <w:sz w:val="16"/>
+                <w:szCs w:val="16"/>
+              </w:rPr>
+            </m:ctrlPr>
+          </m:fPr>
+          <m:num>
+            <m:r>
+              <w:rPr>
+                <w:rFonts w:ascii="Cambria Math" w:eastAsiaTheme="minorEastAsia" w:hAnsi="Cambria Math"/>
+                <w:sz w:val="16"/>
+                <w:szCs w:val="16"/>
+              </w:rPr>
+              <m:t>SSE</m:t>
+            </m:r>
+          </m:num>
+          <m:den>
+            <m:r>
+              <w:rPr>
+                <w:rFonts w:ascii="Cambria Math" w:eastAsiaTheme="minorEastAsia" w:hAnsi="Cambria Math"/>
+                <w:sz w:val="16"/>
+                <w:szCs w:val="16"/>
+              </w:rPr>
+              <m:t>n</m:t>
+            </m:r>
+          </m:den>
+        </m:f>
+      </m:oMath>
+    </w:p>
+    <w:p>
+      <w:pPr>
+        <w:spacing w:line="240" w:lineRule="auto"/>
+        <w:rPr>
+          <w:rFonts w:eastAsiaTheme="minorEastAsia"/>
+          <w:bCs/>
+          <w:sz w:val="16"/>
+          <w:szCs w:val="16"/>
+        </w:rPr>
+      </w:pPr>
+      <m:oMathPara>
+        <m:oMath>
+          <m:sSup>
+            <m:sSupPr>
+              <m:ctrlPr>
+                <w:rPr>
+                  <w:rFonts w:ascii="Cambria Math" w:eastAsiaTheme="minorEastAsia" w:hAnsi="Cambria Math"/>
+                  <w:b/>
+                  <w:i/>
+                  <w:sz w:val="16"/>
+                  <w:szCs w:val="16"/>
+                </w:rPr>
+              </m:ctrlPr>
+            </m:sSupPr>
+            <m:e>
+              <m:r>
+                <m:rPr>
+                  <m:sty m:val="bi"/>
+                </m:rPr>
+                <w:rPr>
+                  <w:rFonts w:ascii="Cambria Math" w:eastAsiaTheme="minorEastAsia" w:hAnsi="Cambria Math"/>
+                  <w:sz w:val="16"/>
+                  <w:szCs w:val="16"/>
+                </w:rPr>
+                <m:t>R</m:t>
+              </m:r>
+            </m:e>
+            <m:sup>
+              <m:r>
+                <m:rPr>
+                  <m:sty m:val="bi"/>
+                </m:rPr>
+                <w:rPr>
+                  <w:rFonts w:ascii="Cambria Math" w:eastAsiaTheme="minorEastAsia" w:hAnsi="Cambria Math"/>
+                  <w:sz w:val="16"/>
+                  <w:szCs w:val="16"/>
+                </w:rPr>
+                <m:t>2</m:t>
+              </m:r>
+            </m:sup>
+          </m:sSup>
+          <m:r>
+            <w:rPr>
+              <w:rFonts w:ascii="Cambria Math" w:eastAsiaTheme="minorEastAsia" w:hAnsi="Cambria Math"/>
+              <w:sz w:val="16"/>
+              <w:szCs w:val="16"/>
+            </w:rPr>
+            <m:t>=1-</m:t>
+          </m:r>
+          <m:f>
+            <m:fPr>
+              <m:ctrlPr>
+                <w:rPr>
+                  <w:rFonts w:ascii="Cambria Math" w:eastAsiaTheme="minorEastAsia" w:hAnsi="Cambria Math"/>
+                  <w:bCs/>
+                  <w:i/>
+                  <w:sz w:val="16"/>
+                  <w:szCs w:val="16"/>
+                </w:rPr>
+              </m:ctrlPr>
+            </m:fPr>
+            <m:num>
+              <m:r>
+                <w:rPr>
+                  <w:rFonts w:ascii="Cambria Math" w:eastAsiaTheme="minorEastAsia" w:hAnsi="Cambria Math"/>
+                  <w:sz w:val="16"/>
+                  <w:szCs w:val="16"/>
+                </w:rPr>
+                <m:t>SSE</m:t>
+              </m:r>
+            </m:num>
+            <m:den>
+              <m:r>
+                <w:rPr>
+                  <w:rFonts w:ascii="Cambria Math" w:eastAsiaTheme="minorEastAsia" w:hAnsi="Cambria Math"/>
+                  <w:sz w:val="16"/>
+                  <w:szCs w:val="16"/>
+                </w:rPr>
+                <m:t>SST</m:t>
+              </m:r>
+            </m:den>
+          </m:f>
+          <m:r>
+            <w:rPr>
+              <w:rFonts w:ascii="Cambria Math" w:eastAsiaTheme="minorEastAsia" w:hAnsi="Cambria Math"/>
+              <w:sz w:val="16"/>
+              <w:szCs w:val="16"/>
+            </w:rPr>
+            <m:t>=1-</m:t>
+          </m:r>
+          <m:f>
+            <m:fPr>
+              <m:ctrlPr>
+                <w:rPr>
+                  <w:rFonts w:ascii="Cambria Math" w:eastAsiaTheme="minorEastAsia" w:hAnsi="Cambria Math"/>
+                  <w:bCs/>
+                  <w:i/>
+                  <w:sz w:val="16"/>
+                  <w:szCs w:val="16"/>
+                </w:rPr>
+              </m:ctrlPr>
+            </m:fPr>
+            <m:num>
+              <m:r>
+                <w:rPr>
+                  <w:rFonts w:ascii="Cambria Math" w:eastAsiaTheme="minorEastAsia" w:hAnsi="Cambria Math"/>
+                  <w:sz w:val="16"/>
+                  <w:szCs w:val="16"/>
+                </w:rPr>
+                <m:t>RSS</m:t>
+              </m:r>
+            </m:num>
+            <m:den>
+              <m:d>
+                <m:dPr>
+                  <m:ctrlPr>
+                    <w:rPr>
+                      <w:rFonts w:ascii="Cambria Math" w:eastAsiaTheme="minorEastAsia" w:hAnsi="Cambria Math"/>
+                      <w:bCs/>
+                      <w:i/>
+                      <w:sz w:val="16"/>
+                      <w:szCs w:val="16"/>
+                    </w:rPr>
+                  </m:ctrlPr>
+                </m:dPr>
+                <m:e>
+                  <m:r>
+                    <w:rPr>
+                      <w:rFonts w:ascii="Cambria Math" w:eastAsiaTheme="minorEastAsia" w:hAnsi="Cambria Math"/>
+                      <w:sz w:val="16"/>
+                      <w:szCs w:val="16"/>
+                    </w:rPr>
+                    <m:t>n-1</m:t>
+                  </m:r>
+                </m:e>
+              </m:d>
+              <m:r>
+                <w:rPr>
+                  <w:rFonts w:ascii="Cambria Math" w:eastAsiaTheme="minorEastAsia" w:hAnsi="Cambria Math"/>
+                  <w:sz w:val="16"/>
+                  <w:szCs w:val="16"/>
+                </w:rPr>
+                <m:t>var</m:t>
+              </m:r>
+              <m:d>
+                <m:dPr>
+                  <m:ctrlPr>
+                    <w:rPr>
+                      <w:rFonts w:ascii="Cambria Math" w:eastAsiaTheme="minorEastAsia" w:hAnsi="Cambria Math"/>
+                      <w:bCs/>
+                      <w:i/>
+                      <w:sz w:val="16"/>
+                      <w:szCs w:val="16"/>
+                    </w:rPr>
+                  </m:ctrlPr>
+                </m:dPr>
+                <m:e>
+                  <m:r>
+                    <w:rPr>
+                      <w:rFonts w:ascii="Cambria Math" w:eastAsiaTheme="minorEastAsia" w:hAnsi="Cambria Math"/>
+                      <w:sz w:val="16"/>
+                      <w:szCs w:val="16"/>
+                    </w:rPr>
+                    <m:t>y</m:t>
+                  </m:r>
+                </m:e>
+              </m:d>
+            </m:den>
+          </m:f>
+        </m:oMath>
+      </m:oMathPara>
+    </w:p>
+    <w:p>
+      <w:pPr>
+        <w:spacing w:line="240" w:lineRule="auto"/>
+        <w:jc w:val="center"/>
+        <w:rPr>
+          <w:rFonts w:eastAsiaTheme="minorEastAsia"/>
+          <w:b/>
+          <w:sz w:val="16"/>
+          <w:szCs w:val="16"/>
+        </w:rPr>
+      </w:pPr>
+      <w:r>
+        <w:rPr>
+          <w:rFonts w:eastAsiaTheme="minorEastAsia"/>
+          <w:b/>
+          <w:sz w:val="16"/>
+          <w:szCs w:val="16"/>
+        </w:rPr>
+        <w:t>Penalized Estimates</w:t>
+      </w:r>
+    </w:p>
+    <w:p>
+      <w:pPr>
+        <w:spacing w:line="240" w:lineRule="auto"/>
+        <w:jc w:val="center"/>
+        <w:rPr>
+          <w:rFonts w:eastAsiaTheme="minorEastAsia"/>
+          <w:bCs/>
+          <w:sz w:val="16"/>
+          <w:szCs w:val="16"/>
+        </w:rPr>
+      </w:pPr>
+      <m:oMath>
+        <m:sSup>
+          <m:sSupPr>
+            <m:ctrlPr>
+              <w:rPr>
+                <w:rFonts w:ascii="Cambria Math" w:eastAsiaTheme="minorEastAsia" w:hAnsi="Cambria Math"/>
+                <w:b/>
+                <w:i/>
+                <w:sz w:val="16"/>
+                <w:szCs w:val="16"/>
+              </w:rPr>
+            </m:ctrlPr>
+          </m:sSupPr>
+          <m:e>
+            <m:r>
+              <m:rPr>
+                <m:sty m:val="bi"/>
+              </m:rPr>
+              <w:rPr>
+                <w:rFonts w:ascii="Cambria Math" w:eastAsiaTheme="minorEastAsia" w:hAnsi="Cambria Math"/>
+                <w:sz w:val="16"/>
+                <w:szCs w:val="16"/>
+              </w:rPr>
+              <m:t>R</m:t>
+            </m:r>
+          </m:e>
+          <m:sup>
+            <m:r>
+              <m:rPr>
+                <m:sty m:val="bi"/>
+              </m:rPr>
+              <w:rPr>
+                <w:rFonts w:ascii="Cambria Math" w:eastAsiaTheme="minorEastAsia" w:hAnsi="Cambria Math"/>
+                <w:sz w:val="16"/>
+                <w:szCs w:val="16"/>
+              </w:rPr>
+              <m:t>2</m:t>
+            </m:r>
+          </m:sup>
+        </m:sSup>
+        <m:r>
+          <m:rPr>
+            <m:sty m:val="bi"/>
+          </m:rPr>
+          <w:rPr>
+            <w:rFonts w:ascii="Cambria Math" w:eastAsiaTheme="minorEastAsia" w:hAnsi="Cambria Math"/>
+            <w:sz w:val="16"/>
+            <w:szCs w:val="16"/>
+          </w:rPr>
+          <m:t>=</m:t>
+        </m:r>
+        <m:r>
+          <w:rPr>
+            <w:rFonts w:ascii="Cambria Math" w:eastAsiaTheme="minorEastAsia" w:hAnsi="Cambria Math"/>
+            <w:sz w:val="16"/>
+            <w:szCs w:val="16"/>
+          </w:rPr>
+          <m:t>1-</m:t>
+        </m:r>
+        <m:f>
+          <m:fPr>
+            <m:ctrlPr>
+              <w:rPr>
+                <w:rFonts w:ascii="Cambria Math" w:eastAsiaTheme="minorEastAsia" w:hAnsi="Cambria Math"/>
+                <w:bCs/>
+                <w:i/>
+                <w:sz w:val="16"/>
+                <w:szCs w:val="16"/>
+              </w:rPr>
+            </m:ctrlPr>
+          </m:fPr>
+          <m:num>
+            <m:f>
+              <m:fPr>
+                <m:ctrlPr>
+                  <w:rPr>
+                    <w:rFonts w:ascii="Cambria Math" w:eastAsiaTheme="minorEastAsia" w:hAnsi="Cambria Math"/>
+                    <w:bCs/>
+                    <w:i/>
+                    <w:sz w:val="16"/>
+                    <w:szCs w:val="16"/>
+                  </w:rPr>
+                </m:ctrlPr>
+              </m:fPr>
+              <m:num>
+                <m:r>
+                  <w:rPr>
+                    <w:rFonts w:ascii="Cambria Math" w:eastAsiaTheme="minorEastAsia" w:hAnsi="Cambria Math"/>
+                    <w:sz w:val="16"/>
+                    <w:szCs w:val="16"/>
+                  </w:rPr>
+                  <m:t>SSE</m:t>
+                </m:r>
+              </m:num>
+              <m:den>
+                <m:r>
+                  <w:rPr>
+                    <w:rFonts w:ascii="Cambria Math" w:eastAsiaTheme="minorEastAsia" w:hAnsi="Cambria Math"/>
+                    <w:sz w:val="16"/>
+                    <w:szCs w:val="16"/>
+                  </w:rPr>
+                  <m:t>n-p-1</m:t>
+                </m:r>
+              </m:den>
+            </m:f>
+          </m:num>
+          <m:den>
+            <m:f>
+              <m:fPr>
+                <m:ctrlPr>
+                  <w:rPr>
+                    <w:rFonts w:ascii="Cambria Math" w:eastAsiaTheme="minorEastAsia" w:hAnsi="Cambria Math"/>
+                    <w:bCs/>
+                    <w:i/>
+                    <w:sz w:val="16"/>
+                    <w:szCs w:val="16"/>
+                  </w:rPr>
+                </m:ctrlPr>
+              </m:fPr>
+              <m:num>
+                <m:r>
+                  <w:rPr>
+                    <w:rFonts w:ascii="Cambria Math" w:eastAsiaTheme="minorEastAsia" w:hAnsi="Cambria Math"/>
+                    <w:sz w:val="16"/>
+                    <w:szCs w:val="16"/>
+                  </w:rPr>
+                  <m:t>SST</m:t>
+                </m:r>
+              </m:num>
+              <m:den>
+                <m:r>
+                  <w:rPr>
+                    <w:rFonts w:ascii="Cambria Math" w:eastAsiaTheme="minorEastAsia" w:hAnsi="Cambria Math"/>
+                    <w:sz w:val="16"/>
+                    <w:szCs w:val="16"/>
+                  </w:rPr>
+                  <m:t>n-1</m:t>
+                </m:r>
+              </m:den>
+            </m:f>
+          </m:den>
+        </m:f>
+      </m:oMath>
+      <w:r>
+        <w:rPr>
+          <w:rFonts w:eastAsiaTheme="minorEastAsia"/>
+          <w:bCs/>
+          <w:sz w:val="16"/>
+          <w:szCs w:val="16"/>
+        </w:rPr>
+        <w:t xml:space="preserve"> or AIC = deviance + 2p</w:t>
+      </w:r>
+    </w:p>
+    <w:p>
+      <w:pPr>
+        <w:spacing w:line="240" w:lineRule="auto"/>
+        <w:rPr>
+          <w:rFonts w:eastAsiaTheme="minorEastAsia"/>
+          <w:b/>
+          <w:sz w:val="16"/>
+          <w:szCs w:val="16"/>
+          <w:u w:val="single"/>
+        </w:rPr>
+      </w:pPr>
+    </w:p>
+    <w:p>
+      <w:pPr>
+        <w:spacing w:line="240" w:lineRule="auto"/>
+        <w:rPr>
+          <w:rFonts w:eastAsiaTheme="minorEastAsia"/>
+          <w:b/>
+          <w:sz w:val="16"/>
+          <w:szCs w:val="16"/>
+          <w:u w:val="single"/>
+        </w:rPr>
+      </w:pPr>
+    </w:p>
+    <w:p>
+      <w:pPr>
+        <w:spacing w:line="240" w:lineRule="auto"/>
+        <w:rPr>
+          <w:rFonts w:eastAsiaTheme="minorEastAsia"/>
+          <w:b/>
+          <w:sz w:val="16"/>
+          <w:szCs w:val="16"/>
+          <w:u w:val="single"/>
+        </w:rPr>
+      </w:pPr>
+      <w:r>
+        <w:rPr>
+          <w:rFonts w:eastAsiaTheme="minorEastAsia"/>
+          <w:b/>
+          <w:sz w:val="16"/>
+          <w:szCs w:val="16"/>
+          <w:u w:val="single"/>
+        </w:rPr>
+        <w:t>Multicollinearity</w:t>
+      </w:r>
+    </w:p>
+    <w:p>
+      <w:pPr>
+        <w:spacing w:line="240" w:lineRule="auto"/>
+        <w:rPr>
+          <w:rFonts w:eastAsiaTheme="minorEastAsia"/>
+          <w:bCs/>
+          <w:sz w:val="16"/>
+          <w:szCs w:val="16"/>
+        </w:rPr>
+      </w:pPr>
+      <w:r>
+        <w:rPr>
+          <w:rFonts w:eastAsiaTheme="minorEastAsia"/>
+          <w:b/>
+          <w:sz w:val="16"/>
+          <w:szCs w:val="16"/>
+        </w:rPr>
+        <w:t>Pipe:</w:t>
+      </w:r>
+      <w:r>
+        <w:rPr>
+          <w:rFonts w:eastAsiaTheme="minorEastAsia"/>
+          <w:bCs/>
+          <w:sz w:val="16"/>
+          <w:szCs w:val="16"/>
+        </w:rPr>
+        <w:t xml:space="preserve"> e.g., </w:t>
+      </w:r>
+      <m:oMath>
+        <m:sSub>
+          <m:sSubPr>
+            <m:ctrlPr>
+              <w:rPr>
+                <w:rFonts w:ascii="Cambria Math" w:eastAsiaTheme="minorEastAsia" w:hAnsi="Cambria Math"/>
+                <w:bCs/>
+                <w:i/>
+                <w:sz w:val="16"/>
+                <w:szCs w:val="16"/>
+              </w:rPr>
+            </m:ctrlPr>
+          </m:sSubPr>
+          <m:e>
+            <m:r>
+              <w:rPr>
+                <w:rFonts w:ascii="Cambria Math" w:eastAsiaTheme="minorEastAsia" w:hAnsi="Cambria Math"/>
+                <w:sz w:val="16"/>
+                <w:szCs w:val="16"/>
+              </w:rPr>
+              <m:t>x</m:t>
+            </m:r>
+          </m:e>
+          <m:sub>
+            <m:r>
+              <w:rPr>
+                <w:rFonts w:ascii="Cambria Math" w:eastAsiaTheme="minorEastAsia" w:hAnsi="Cambria Math"/>
+                <w:sz w:val="16"/>
+                <w:szCs w:val="16"/>
+              </w:rPr>
+              <m:t>1</m:t>
+            </m:r>
+          </m:sub>
+        </m:sSub>
+        <m:r>
+          <w:rPr>
+            <w:rFonts w:ascii="Cambria Math" w:eastAsiaTheme="minorEastAsia" w:hAnsi="Cambria Math"/>
+            <w:sz w:val="16"/>
+            <w:szCs w:val="16"/>
+          </w:rPr>
+          <m:t>→</m:t>
+        </m:r>
+        <m:sSub>
+          <m:sSubPr>
+            <m:ctrlPr>
+              <w:rPr>
+                <w:rFonts w:ascii="Cambria Math" w:eastAsiaTheme="minorEastAsia" w:hAnsi="Cambria Math"/>
+                <w:bCs/>
+                <w:i/>
+                <w:sz w:val="16"/>
+                <w:szCs w:val="16"/>
+              </w:rPr>
+            </m:ctrlPr>
+          </m:sSubPr>
+          <m:e>
+            <m:r>
+              <w:rPr>
+                <w:rFonts w:ascii="Cambria Math" w:eastAsiaTheme="minorEastAsia" w:hAnsi="Cambria Math"/>
+                <w:sz w:val="16"/>
+                <w:szCs w:val="16"/>
+              </w:rPr>
+              <m:t>x</m:t>
+            </m:r>
+          </m:e>
+          <m:sub>
+            <m:r>
+              <w:rPr>
+                <w:rFonts w:ascii="Cambria Math" w:eastAsiaTheme="minorEastAsia" w:hAnsi="Cambria Math"/>
+                <w:sz w:val="16"/>
+                <w:szCs w:val="16"/>
+              </w:rPr>
+              <m:t>2</m:t>
+            </m:r>
+          </m:sub>
+        </m:sSub>
+        <m:r>
+          <w:rPr>
+            <w:rFonts w:ascii="Cambria Math" w:eastAsiaTheme="minorEastAsia" w:hAnsi="Cambria Math"/>
+            <w:sz w:val="16"/>
+            <w:szCs w:val="16"/>
+          </w:rPr>
+          <m:t>→y</m:t>
+        </m:r>
+      </m:oMath>
+      <w:r>
+        <w:rPr>
+          <w:rFonts w:eastAsiaTheme="minorEastAsia"/>
+          <w:bCs/>
+          <w:sz w:val="16"/>
+          <w:szCs w:val="16"/>
+        </w:rPr>
+        <w:t xml:space="preserve">. If you are studying </w:t>
+      </w:r>
+      <m:oMath>
+        <m:sSub>
+          <m:sSubPr>
+            <m:ctrlPr>
+              <w:rPr>
+                <w:rFonts w:ascii="Cambria Math" w:eastAsiaTheme="minorEastAsia" w:hAnsi="Cambria Math"/>
+                <w:bCs/>
+                <w:i/>
+                <w:sz w:val="16"/>
+                <w:szCs w:val="16"/>
+              </w:rPr>
+            </m:ctrlPr>
+          </m:sSubPr>
+          <m:e>
+            <m:r>
+              <w:rPr>
+                <w:rFonts w:ascii="Cambria Math" w:eastAsiaTheme="minorEastAsia" w:hAnsi="Cambria Math"/>
+                <w:sz w:val="16"/>
+                <w:szCs w:val="16"/>
+              </w:rPr>
+              <m:t>x</m:t>
+            </m:r>
+          </m:e>
+          <m:sub>
+            <m:r>
+              <w:rPr>
+                <w:rFonts w:ascii="Cambria Math" w:eastAsiaTheme="minorEastAsia" w:hAnsi="Cambria Math"/>
+                <w:sz w:val="16"/>
+                <w:szCs w:val="16"/>
+              </w:rPr>
+              <m:t>1</m:t>
+            </m:r>
+          </m:sub>
+        </m:sSub>
+        <m:r>
+          <w:rPr>
+            <w:rFonts w:ascii="Cambria Math" w:eastAsiaTheme="minorEastAsia" w:hAnsi="Cambria Math"/>
+            <w:sz w:val="16"/>
+            <w:szCs w:val="16"/>
+          </w:rPr>
+          <m:t>→y</m:t>
+        </m:r>
+      </m:oMath>
+      <w:r>
+        <w:rPr>
+          <w:rFonts w:eastAsiaTheme="minorEastAsia"/>
+          <w:bCs/>
+          <w:sz w:val="16"/>
+          <w:szCs w:val="16"/>
+        </w:rPr>
+        <w:t xml:space="preserve"> then do not control for </w:t>
+      </w:r>
+      <m:oMath>
+        <m:sSub>
+          <m:sSubPr>
+            <m:ctrlPr>
+              <w:rPr>
+                <w:rFonts w:ascii="Cambria Math" w:eastAsiaTheme="minorEastAsia" w:hAnsi="Cambria Math"/>
+                <w:bCs/>
+                <w:i/>
+                <w:sz w:val="16"/>
+                <w:szCs w:val="16"/>
+              </w:rPr>
+            </m:ctrlPr>
+          </m:sSubPr>
+          <m:e>
+            <m:r>
+              <w:rPr>
+                <w:rFonts w:ascii="Cambria Math" w:eastAsiaTheme="minorEastAsia" w:hAnsi="Cambria Math"/>
+                <w:sz w:val="16"/>
+                <w:szCs w:val="16"/>
+              </w:rPr>
+              <m:t>x</m:t>
+            </m:r>
+          </m:e>
+          <m:sub>
+            <m:r>
+              <w:rPr>
+                <w:rFonts w:ascii="Cambria Math" w:eastAsiaTheme="minorEastAsia" w:hAnsi="Cambria Math"/>
+                <w:sz w:val="16"/>
+                <w:szCs w:val="16"/>
+              </w:rPr>
+              <m:t>2</m:t>
+            </m:r>
+          </m:sub>
+        </m:sSub>
+      </m:oMath>
+      <w:r>
+        <w:rPr>
+          <w:rFonts w:eastAsiaTheme="minorEastAsia"/>
+          <w:bCs/>
+          <w:sz w:val="16"/>
+          <w:szCs w:val="16"/>
+        </w:rPr>
+        <w:t xml:space="preserve"> </w:t>
+      </w:r>
+    </w:p>
+    <w:p>
+      <w:pPr>
+        <w:spacing w:line="240" w:lineRule="auto"/>
+        <w:rPr>
+          <w:rFonts w:eastAsiaTheme="minorEastAsia"/>
+          <w:bCs/>
+          <w:sz w:val="16"/>
+          <w:szCs w:val="16"/>
+        </w:rPr>
+      </w:pPr>
+      <w:r>
+        <w:rPr>
+          <w:rFonts w:eastAsiaTheme="minorEastAsia"/>
+          <w:b/>
+          <w:sz w:val="16"/>
+          <w:szCs w:val="16"/>
+        </w:rPr>
+        <w:t xml:space="preserve">Latent construct: </w:t>
+      </w:r>
+      <w:r>
+        <w:rPr>
+          <w:rFonts w:eastAsiaTheme="minorEastAsia"/>
+          <w:bCs/>
+          <w:sz w:val="16"/>
+          <w:szCs w:val="16"/>
+        </w:rPr>
+        <w:t xml:space="preserve">predictors manifestations of common, underlying </w:t>
+      </w:r>
+      <w:r>
+        <w:rPr>
+          <w:rFonts w:eastAsiaTheme="minorEastAsia"/>
+          <w:b/>
+          <w:sz w:val="16"/>
+          <w:szCs w:val="16"/>
+        </w:rPr>
+        <w:t>latent construct</w:t>
+      </w:r>
+      <w:r>
+        <w:rPr>
+          <w:rFonts w:eastAsiaTheme="minorEastAsia"/>
+          <w:bCs/>
+          <w:sz w:val="16"/>
+          <w:szCs w:val="16"/>
+        </w:rPr>
+        <w:t>, e.g.</w:t>
+      </w:r>
+      <w:proofErr w:type="gramStart"/>
+      <w:r>
+        <w:rPr>
+          <w:rFonts w:eastAsiaTheme="minorEastAsia"/>
+          <w:bCs/>
+          <w:sz w:val="16"/>
+          <w:szCs w:val="16"/>
+        </w:rPr>
+        <w:t xml:space="preserve">, </w:t>
+      </w:r>
+      <w:proofErr w:type="gramEnd"/>
+      <m:oMath>
+        <m:r>
+          <w:rPr>
+            <w:rFonts w:ascii="Cambria Math" w:eastAsiaTheme="minorEastAsia" w:hAnsi="Cambria Math"/>
+            <w:sz w:val="16"/>
+            <w:szCs w:val="16"/>
+          </w:rPr>
+          <m:t>w→</m:t>
+        </m:r>
+        <m:sSub>
+          <m:sSubPr>
+            <m:ctrlPr>
+              <w:rPr>
+                <w:rFonts w:ascii="Cambria Math" w:eastAsiaTheme="minorEastAsia" w:hAnsi="Cambria Math"/>
+                <w:bCs/>
+                <w:i/>
+                <w:sz w:val="16"/>
+                <w:szCs w:val="16"/>
+              </w:rPr>
+            </m:ctrlPr>
+          </m:sSubPr>
+          <m:e>
+            <m:r>
+              <w:rPr>
+                <w:rFonts w:ascii="Cambria Math" w:eastAsiaTheme="minorEastAsia" w:hAnsi="Cambria Math"/>
+                <w:sz w:val="16"/>
+                <w:szCs w:val="16"/>
+              </w:rPr>
+              <m:t>x</m:t>
+            </m:r>
+          </m:e>
+          <m:sub>
+            <m:r>
+              <w:rPr>
+                <w:rFonts w:ascii="Cambria Math" w:eastAsiaTheme="minorEastAsia" w:hAnsi="Cambria Math"/>
+                <w:sz w:val="16"/>
+                <w:szCs w:val="16"/>
+              </w:rPr>
+              <m:t>1</m:t>
+            </m:r>
+          </m:sub>
+        </m:sSub>
+        <m:r>
+          <w:rPr>
+            <w:rFonts w:ascii="Cambria Math" w:eastAsiaTheme="minorEastAsia" w:hAnsi="Cambria Math"/>
+            <w:sz w:val="16"/>
+            <w:szCs w:val="16"/>
+          </w:rPr>
+          <m:t xml:space="preserve"> and w→</m:t>
+        </m:r>
+        <m:sSub>
+          <m:sSubPr>
+            <m:ctrlPr>
+              <w:rPr>
+                <w:rFonts w:ascii="Cambria Math" w:eastAsiaTheme="minorEastAsia" w:hAnsi="Cambria Math"/>
+                <w:bCs/>
+                <w:i/>
+                <w:sz w:val="16"/>
+                <w:szCs w:val="16"/>
+              </w:rPr>
+            </m:ctrlPr>
+          </m:sSubPr>
+          <m:e>
+            <m:r>
+              <w:rPr>
+                <w:rFonts w:ascii="Cambria Math" w:eastAsiaTheme="minorEastAsia" w:hAnsi="Cambria Math"/>
+                <w:sz w:val="16"/>
+                <w:szCs w:val="16"/>
+              </w:rPr>
+              <m:t>x</m:t>
+            </m:r>
+          </m:e>
+          <m:sub>
+            <m:r>
+              <w:rPr>
+                <w:rFonts w:ascii="Cambria Math" w:eastAsiaTheme="minorEastAsia" w:hAnsi="Cambria Math"/>
+                <w:sz w:val="16"/>
+                <w:szCs w:val="16"/>
+              </w:rPr>
+              <m:t>2</m:t>
+            </m:r>
+          </m:sub>
+        </m:sSub>
+      </m:oMath>
+      <w:r>
+        <w:rPr>
+          <w:rFonts w:eastAsiaTheme="minorEastAsia"/>
+          <w:bCs/>
+          <w:sz w:val="16"/>
+          <w:szCs w:val="16"/>
+        </w:rPr>
+        <w:t xml:space="preserve">. Often, estimate </w:t>
+      </w:r>
+      <w:r>
+        <w:rPr>
+          <w:rFonts w:eastAsiaTheme="minorEastAsia"/>
+          <w:bCs/>
+          <w:i/>
+          <w:iCs/>
+          <w:sz w:val="16"/>
+          <w:szCs w:val="16"/>
+        </w:rPr>
+        <w:t>w</w:t>
+      </w:r>
+      <w:r>
+        <w:rPr>
+          <w:rFonts w:eastAsiaTheme="minorEastAsia"/>
+          <w:bCs/>
+          <w:sz w:val="16"/>
+          <w:szCs w:val="16"/>
+        </w:rPr>
+        <w:t xml:space="preserve"> and use it instead of </w:t>
+      </w:r>
+      <m:oMath>
+        <m:sSub>
+          <m:sSubPr>
+            <m:ctrlPr>
+              <w:rPr>
+                <w:rFonts w:ascii="Cambria Math" w:eastAsiaTheme="minorEastAsia" w:hAnsi="Cambria Math"/>
+                <w:bCs/>
+                <w:i/>
+                <w:sz w:val="16"/>
+                <w:szCs w:val="16"/>
+              </w:rPr>
+            </m:ctrlPr>
+          </m:sSubPr>
+          <m:e>
+            <m:r>
+              <w:rPr>
+                <w:rFonts w:ascii="Cambria Math" w:eastAsiaTheme="minorEastAsia" w:hAnsi="Cambria Math"/>
+                <w:sz w:val="16"/>
+                <w:szCs w:val="16"/>
+              </w:rPr>
+              <m:t>x</m:t>
+            </m:r>
+          </m:e>
+          <m:sub>
+            <m:r>
+              <w:rPr>
+                <w:rFonts w:ascii="Cambria Math" w:eastAsiaTheme="minorEastAsia" w:hAnsi="Cambria Math"/>
+                <w:sz w:val="16"/>
+                <w:szCs w:val="16"/>
+              </w:rPr>
+              <m:t>1</m:t>
+            </m:r>
+          </m:sub>
+        </m:sSub>
+      </m:oMath>
+      <w:r>
+        <w:rPr>
+          <w:rFonts w:eastAsiaTheme="minorEastAsia"/>
+          <w:bCs/>
+          <w:sz w:val="16"/>
+          <w:szCs w:val="16"/>
+        </w:rPr>
+        <w:t xml:space="preserve"> and </w:t>
+      </w:r>
+      <m:oMath>
+        <m:sSub>
+          <m:sSubPr>
+            <m:ctrlPr>
+              <w:rPr>
+                <w:rFonts w:ascii="Cambria Math" w:eastAsiaTheme="minorEastAsia" w:hAnsi="Cambria Math"/>
+                <w:bCs/>
+                <w:i/>
+                <w:sz w:val="16"/>
+                <w:szCs w:val="16"/>
+              </w:rPr>
+            </m:ctrlPr>
+          </m:sSubPr>
+          <m:e>
+            <m:r>
+              <w:rPr>
+                <w:rFonts w:ascii="Cambria Math" w:eastAsiaTheme="minorEastAsia" w:hAnsi="Cambria Math"/>
+                <w:sz w:val="16"/>
+                <w:szCs w:val="16"/>
+              </w:rPr>
+              <m:t>x</m:t>
+            </m:r>
+          </m:e>
+          <m:sub>
+            <m:r>
+              <w:rPr>
+                <w:rFonts w:ascii="Cambria Math" w:eastAsiaTheme="minorEastAsia" w:hAnsi="Cambria Math"/>
+                <w:sz w:val="16"/>
+                <w:szCs w:val="16"/>
+              </w:rPr>
+              <m:t>2</m:t>
+            </m:r>
+          </m:sub>
+        </m:sSub>
+      </m:oMath>
+    </w:p>
+    <w:p>
+      <w:pPr>
+        <w:spacing w:line="240" w:lineRule="auto"/>
+        <w:rPr>
+          <w:rFonts w:eastAsiaTheme="minorEastAsia"/>
+          <w:bCs/>
+          <w:sz w:val="16"/>
+          <w:szCs w:val="16"/>
+        </w:rPr>
+      </w:pPr>
+      <w:r>
+        <w:rPr>
+          <w:rFonts w:eastAsiaTheme="minorEastAsia"/>
+          <w:b/>
+          <w:sz w:val="16"/>
+          <w:szCs w:val="16"/>
+        </w:rPr>
+        <w:t xml:space="preserve">Back door confound </w:t>
+      </w:r>
+      <w:r>
+        <w:rPr>
+          <w:rFonts w:eastAsiaTheme="minorEastAsia"/>
+          <w:bCs/>
+          <w:sz w:val="16"/>
+          <w:szCs w:val="16"/>
+        </w:rPr>
+        <w:t>(</w:t>
+      </w:r>
+      <w:r>
+        <w:rPr>
+          <w:rFonts w:eastAsiaTheme="minorEastAsia"/>
+          <w:b/>
+          <w:sz w:val="16"/>
+          <w:szCs w:val="16"/>
+        </w:rPr>
+        <w:t>fork</w:t>
+      </w:r>
+      <w:r>
+        <w:rPr>
+          <w:rFonts w:eastAsiaTheme="minorEastAsia"/>
+          <w:bCs/>
+          <w:sz w:val="16"/>
+          <w:szCs w:val="16"/>
+        </w:rPr>
+        <w:t>)</w:t>
+      </w:r>
+      <w:r>
+        <w:rPr>
+          <w:rFonts w:eastAsiaTheme="minorEastAsia"/>
+          <w:bCs/>
+          <w:sz w:val="16"/>
+          <w:szCs w:val="16"/>
+        </w:rPr>
+        <w:t xml:space="preserve">: include control to block back-door path, e.g., if </w:t>
+      </w:r>
+      <m:oMath>
+        <m:r>
+          <w:rPr>
+            <w:rFonts w:ascii="Cambria Math" w:eastAsiaTheme="minorEastAsia" w:hAnsi="Cambria Math"/>
+            <w:sz w:val="16"/>
+            <w:szCs w:val="16"/>
+          </w:rPr>
+          <m:t>w→y</m:t>
+        </m:r>
+      </m:oMath>
+      <w:r>
+        <w:rPr>
+          <w:rFonts w:eastAsiaTheme="minorEastAsia"/>
+          <w:bCs/>
+          <w:sz w:val="16"/>
+          <w:szCs w:val="16"/>
+        </w:rPr>
+        <w:t xml:space="preserve"> and </w:t>
+      </w:r>
+      <m:oMath>
+        <m:r>
+          <w:rPr>
+            <w:rFonts w:ascii="Cambria Math" w:eastAsiaTheme="minorEastAsia" w:hAnsi="Cambria Math"/>
+            <w:sz w:val="16"/>
+            <w:szCs w:val="16"/>
+          </w:rPr>
+          <m:t>w→x→y</m:t>
+        </m:r>
+      </m:oMath>
+      <w:r>
+        <w:rPr>
+          <w:rFonts w:eastAsiaTheme="minorEastAsia"/>
+          <w:bCs/>
+          <w:sz w:val="16"/>
+          <w:szCs w:val="16"/>
+        </w:rPr>
+        <w:t xml:space="preserve"> then control for </w:t>
+      </w:r>
+      <w:r>
+        <w:rPr>
+          <w:rFonts w:eastAsiaTheme="minorEastAsia"/>
+          <w:bCs/>
+          <w:i/>
+          <w:iCs/>
+          <w:sz w:val="16"/>
+          <w:szCs w:val="16"/>
+        </w:rPr>
+        <w:t xml:space="preserve">w </w:t>
+      </w:r>
+      <w:r>
+        <w:rPr>
+          <w:rFonts w:eastAsiaTheme="minorEastAsia"/>
+          <w:bCs/>
+          <w:sz w:val="16"/>
+          <w:szCs w:val="16"/>
+        </w:rPr>
+        <w:t xml:space="preserve">to study </w:t>
+      </w:r>
+      <m:oMath>
+        <m:r>
+          <w:rPr>
+            <w:rFonts w:ascii="Cambria Math" w:eastAsiaTheme="minorEastAsia" w:hAnsi="Cambria Math"/>
+            <w:sz w:val="16"/>
+            <w:szCs w:val="16"/>
+          </w:rPr>
+          <m:t>x→y</m:t>
+        </m:r>
+      </m:oMath>
+    </w:p>
+    <w:p>
+      <w:pPr>
+        <w:spacing w:line="240" w:lineRule="auto"/>
+        <w:rPr>
+          <w:rFonts w:eastAsiaTheme="minorEastAsia"/>
+          <w:bCs/>
+          <w:iCs/>
+          <w:sz w:val="16"/>
+          <w:szCs w:val="16"/>
+        </w:rPr>
+      </w:pPr>
+      <w:r>
+        <w:rPr>
+          <w:rFonts w:eastAsiaTheme="minorEastAsia"/>
+          <w:b/>
+          <w:iCs/>
+          <w:sz w:val="16"/>
+          <w:szCs w:val="16"/>
+        </w:rPr>
+        <w:t xml:space="preserve">Collider: </w:t>
+      </w:r>
+      <w:r>
+        <w:rPr>
+          <w:rFonts w:eastAsiaTheme="minorEastAsia"/>
+          <w:bCs/>
+          <w:iCs/>
+          <w:sz w:val="16"/>
+          <w:szCs w:val="16"/>
+        </w:rPr>
+        <w:t xml:space="preserve">usually do not control for colliders, e.g., if </w:t>
+      </w:r>
+      <m:oMath>
+        <m:r>
+          <w:rPr>
+            <w:rFonts w:ascii="Cambria Math" w:eastAsiaTheme="minorEastAsia" w:hAnsi="Cambria Math"/>
+            <w:sz w:val="16"/>
+            <w:szCs w:val="16"/>
+          </w:rPr>
+          <m:t>x→w</m:t>
+        </m:r>
+      </m:oMath>
+      <w:r>
+        <w:rPr>
+          <w:rFonts w:eastAsiaTheme="minorEastAsia"/>
+          <w:bCs/>
+          <w:iCs/>
+          <w:sz w:val="16"/>
+          <w:szCs w:val="16"/>
+        </w:rPr>
+        <w:t xml:space="preserve"> and </w:t>
+      </w:r>
+      <m:oMath>
+        <m:r>
+          <w:rPr>
+            <w:rFonts w:ascii="Cambria Math" w:eastAsiaTheme="minorEastAsia" w:hAnsi="Cambria Math"/>
+            <w:sz w:val="16"/>
+            <w:szCs w:val="16"/>
+          </w:rPr>
+          <m:t>y→w</m:t>
+        </m:r>
+      </m:oMath>
+      <w:r>
+        <w:rPr>
+          <w:rFonts w:eastAsiaTheme="minorEastAsia"/>
+          <w:bCs/>
+          <w:iCs/>
+          <w:sz w:val="16"/>
+          <w:szCs w:val="16"/>
+        </w:rPr>
+        <w:t xml:space="preserve">, then do not control for collider </w:t>
+      </w:r>
+      <w:r>
+        <w:rPr>
+          <w:rFonts w:eastAsiaTheme="minorEastAsia"/>
+          <w:bCs/>
+          <w:i/>
+          <w:sz w:val="16"/>
+          <w:szCs w:val="16"/>
+        </w:rPr>
+        <w:t xml:space="preserve">w </w:t>
+      </w:r>
+      <w:r>
+        <w:rPr>
+          <w:rFonts w:eastAsiaTheme="minorEastAsia"/>
+          <w:bCs/>
+          <w:iCs/>
+          <w:sz w:val="16"/>
+          <w:szCs w:val="16"/>
+        </w:rPr>
+        <w:t xml:space="preserve">when studying </w:t>
+      </w:r>
+      <m:oMath>
+        <m:r>
+          <w:rPr>
+            <w:rFonts w:ascii="Cambria Math" w:eastAsiaTheme="minorEastAsia" w:hAnsi="Cambria Math"/>
+            <w:sz w:val="16"/>
+            <w:szCs w:val="16"/>
+          </w:rPr>
+          <m:t>x→y</m:t>
+        </m:r>
+      </m:oMath>
+    </w:p>
+    <w:p>
+      <w:pPr>
+        <w:spacing w:line="240" w:lineRule="auto"/>
+        <w:rPr>
+          <w:b/>
+          <w:bCs/>
+          <w:sz w:val="16"/>
+          <w:szCs w:val="16"/>
+          <w:u w:val="single"/>
+        </w:rPr>
+      </w:pPr>
+      <w:r>
+        <w:rPr>
+          <w:b/>
+          <w:bCs/>
+          <w:sz w:val="16"/>
+          <w:szCs w:val="16"/>
+          <w:u w:val="single"/>
+        </w:rPr>
+        <w:t>Extras</w:t>
+      </w:r>
+    </w:p>
+    <w:p>
+      <w:pPr>
+        <w:spacing w:line="240" w:lineRule="auto"/>
+        <w:rPr>
+          <w:sz w:val="16"/>
+          <w:szCs w:val="16"/>
+        </w:rPr>
+      </w:pPr>
+      <w:r>
+        <w:rPr>
+          <w:sz w:val="16"/>
+          <w:szCs w:val="16"/>
+        </w:rPr>
+        <w:t xml:space="preserve">F </w:t>
+      </w:r>
+      <w:r>
+        <w:rPr>
+          <w:sz w:val="16"/>
+          <w:szCs w:val="16"/>
+        </w:rPr>
+        <w:t>=</w:t>
+      </w:r>
+      <m:oMath>
+        <m:r>
+          <w:rPr>
+            <w:rFonts w:ascii="Cambria Math" w:hAnsi="Cambria Math"/>
+            <w:sz w:val="16"/>
+            <w:szCs w:val="16"/>
+          </w:rPr>
+          <m:t xml:space="preserve"> </m:t>
+        </m:r>
+        <m:f>
+          <m:fPr>
+            <m:ctrlPr>
+              <w:rPr>
+                <w:rFonts w:ascii="Cambria Math" w:hAnsi="Cambria Math"/>
+                <w:i/>
+                <w:sz w:val="16"/>
+                <w:szCs w:val="16"/>
+              </w:rPr>
+            </m:ctrlPr>
+          </m:fPr>
+          <m:num>
+            <m:f>
+              <m:fPr>
+                <m:ctrlPr>
+                  <w:rPr>
+                    <w:rFonts w:ascii="Cambria Math" w:hAnsi="Cambria Math"/>
+                    <w:i/>
+                    <w:sz w:val="16"/>
+                    <w:szCs w:val="16"/>
+                  </w:rPr>
+                </m:ctrlPr>
+              </m:fPr>
+              <m:num>
+                <m:r>
+                  <w:rPr>
+                    <w:rFonts w:ascii="Cambria Math" w:hAnsi="Cambria Math"/>
+                    <w:sz w:val="16"/>
+                    <w:szCs w:val="16"/>
+                  </w:rPr>
+                  <m:t>SST-SSE</m:t>
+                </m:r>
+              </m:num>
+              <m:den>
+                <m:r>
+                  <w:rPr>
+                    <w:rFonts w:ascii="Cambria Math" w:hAnsi="Cambria Math"/>
+                    <w:sz w:val="16"/>
+                    <w:szCs w:val="16"/>
+                  </w:rPr>
+                  <m:t>p</m:t>
+                </m:r>
+              </m:den>
+            </m:f>
+          </m:num>
+          <m:den>
+            <m:f>
+              <m:fPr>
+                <m:ctrlPr>
+                  <w:rPr>
+                    <w:rFonts w:ascii="Cambria Math" w:hAnsi="Cambria Math"/>
+                    <w:i/>
+                    <w:sz w:val="16"/>
+                    <w:szCs w:val="16"/>
+                  </w:rPr>
+                </m:ctrlPr>
+              </m:fPr>
+              <m:num>
+                <m:r>
+                  <w:rPr>
+                    <w:rFonts w:ascii="Cambria Math" w:hAnsi="Cambria Math"/>
+                    <w:sz w:val="16"/>
+                    <w:szCs w:val="16"/>
+                  </w:rPr>
+                  <m:t>SSE</m:t>
+                </m:r>
+              </m:num>
+              <m:den>
+                <m:r>
+                  <w:rPr>
+                    <w:rFonts w:ascii="Cambria Math" w:hAnsi="Cambria Math"/>
+                    <w:sz w:val="16"/>
+                    <w:szCs w:val="16"/>
+                  </w:rPr>
+                  <m:t>n-p-1</m:t>
+                </m:r>
+              </m:den>
+            </m:f>
+          </m:den>
+        </m:f>
+        <m:r>
+          <w:rPr>
+            <w:rFonts w:ascii="Cambria Math" w:hAnsi="Cambria Math"/>
+            <w:sz w:val="16"/>
+            <w:szCs w:val="16"/>
+          </w:rPr>
+          <m:t>=</m:t>
+        </m:r>
+        <m:f>
+          <m:fPr>
+            <m:ctrlPr>
+              <w:rPr>
+                <w:rFonts w:ascii="Cambria Math" w:hAnsi="Cambria Math"/>
+                <w:i/>
+                <w:sz w:val="16"/>
+                <w:szCs w:val="16"/>
+              </w:rPr>
+            </m:ctrlPr>
+          </m:fPr>
+          <m:num>
+            <m:d>
+              <m:dPr>
+                <m:ctrlPr>
+                  <w:rPr>
+                    <w:rFonts w:ascii="Cambria Math" w:hAnsi="Cambria Math"/>
+                    <w:i/>
+                    <w:sz w:val="16"/>
+                    <w:szCs w:val="16"/>
+                  </w:rPr>
+                </m:ctrlPr>
+              </m:dPr>
+              <m:e>
+                <m:f>
+                  <m:fPr>
+                    <m:ctrlPr>
+                      <w:rPr>
+                        <w:rFonts w:ascii="Cambria Math" w:hAnsi="Cambria Math"/>
+                        <w:i/>
+                        <w:sz w:val="16"/>
+                        <w:szCs w:val="16"/>
+                      </w:rPr>
+                    </m:ctrlPr>
+                  </m:fPr>
+                  <m:num>
+                    <m:r>
+                      <m:rPr>
+                        <m:sty m:val="p"/>
+                      </m:rPr>
+                      <w:rPr>
+                        <w:rFonts w:ascii="Cambria Math" w:hAnsi="Cambria Math"/>
+                        <w:sz w:val="16"/>
+                        <w:szCs w:val="16"/>
+                      </w:rPr>
+                      <m:t>Δ</m:t>
+                    </m:r>
+                    <m:r>
+                      <w:rPr>
+                        <w:rFonts w:ascii="Cambria Math" w:hAnsi="Cambria Math"/>
+                        <w:sz w:val="16"/>
+                        <w:szCs w:val="16"/>
+                      </w:rPr>
+                      <m:t>SSE</m:t>
+                    </m:r>
+                  </m:num>
+                  <m:den>
+                    <m:r>
+                      <m:rPr>
+                        <m:sty m:val="p"/>
+                      </m:rPr>
+                      <w:rPr>
+                        <w:rFonts w:ascii="Cambria Math" w:hAnsi="Cambria Math"/>
+                        <w:sz w:val="16"/>
+                        <w:szCs w:val="16"/>
+                      </w:rPr>
+                      <m:t>Δ</m:t>
+                    </m:r>
+                    <m:r>
+                      <w:rPr>
+                        <w:rFonts w:ascii="Cambria Math" w:hAnsi="Cambria Math"/>
+                        <w:sz w:val="16"/>
+                        <w:szCs w:val="16"/>
+                      </w:rPr>
+                      <m:t>df</m:t>
+                    </m:r>
+                  </m:den>
+                </m:f>
+              </m:e>
+            </m:d>
+          </m:num>
+          <m:den>
+            <m:sSubSup>
+              <m:sSubSupPr>
+                <m:ctrlPr>
+                  <w:rPr>
+                    <w:rFonts w:ascii="Cambria Math" w:hAnsi="Cambria Math"/>
+                    <w:i/>
+                    <w:sz w:val="16"/>
+                    <w:szCs w:val="16"/>
+                  </w:rPr>
+                </m:ctrlPr>
+              </m:sSubSupPr>
+              <m:e>
+                <m:r>
+                  <w:rPr>
+                    <w:rFonts w:ascii="Cambria Math" w:hAnsi="Cambria Math"/>
+                    <w:sz w:val="16"/>
+                    <w:szCs w:val="16"/>
+                  </w:rPr>
+                  <m:t>S</m:t>
+                </m:r>
+              </m:e>
+              <m:sub>
+                <m:r>
+                  <w:rPr>
+                    <w:rFonts w:ascii="Cambria Math" w:hAnsi="Cambria Math"/>
+                    <w:sz w:val="16"/>
+                    <w:szCs w:val="16"/>
+                  </w:rPr>
+                  <m:t>e</m:t>
+                </m:r>
+              </m:sub>
+              <m:sup>
+                <m:r>
+                  <w:rPr>
+                    <w:rFonts w:ascii="Cambria Math" w:hAnsi="Cambria Math"/>
+                    <w:sz w:val="16"/>
+                    <w:szCs w:val="16"/>
+                  </w:rPr>
+                  <m:t>2</m:t>
+                </m:r>
+              </m:sup>
+            </m:sSubSup>
+          </m:den>
+        </m:f>
+      </m:oMath>
+      <w:r>
+        <w:rPr>
+          <w:rFonts w:eastAsiaTheme="minorEastAsia"/>
+          <w:sz w:val="16"/>
+          <w:szCs w:val="16"/>
+        </w:rPr>
+        <w:t>, bottom from full model</w:t>
+      </w:r>
+    </w:p>
+    <w:p>
+      <w:pPr>
+        <w:spacing w:line="240" w:lineRule="auto"/>
+        <w:rPr>
+          <w:sz w:val="16"/>
+          <w:szCs w:val="16"/>
+        </w:rPr>
+      </w:pPr>
+    </w:p>
+    <w:p>
+      <w:pPr>
+        <w:spacing w:line="240" w:lineRule="auto"/>
+        <w:rPr>
+          <w:sz w:val="16"/>
+          <w:szCs w:val="16"/>
+        </w:rPr>
+      </w:pPr>
+    </w:p>
+    <w:p>
+      <w:pPr>
+        <w:spacing w:line="240" w:lineRule="auto"/>
+        <w:rPr>
+          <w:sz w:val="16"/>
+          <w:szCs w:val="16"/>
+        </w:rPr>
+      </w:pPr>
+    </w:p>
+    <w:p>
+      <w:pPr>
+        <w:spacing w:line="240" w:lineRule="auto"/>
+        <w:rPr>
+          <w:sz w:val="16"/>
+          <w:szCs w:val="16"/>
+        </w:rPr>
+      </w:pPr>
+      <w:bookmarkStart w:id="0" w:name="_GoBack"/>
+      <w:bookmarkEnd w:id="0"/>
+    </w:p>
+    <w:p>
+      <w:pPr>
+        <w:spacing w:line="240" w:lineRule="auto"/>
+        <w:rPr>
+          <w:sz w:val="16"/>
+          <w:szCs w:val="16"/>
+        </w:rPr>
+      </w:pPr>
+    </w:p>
+    <w:p>
+      <w:pPr>
+        <w:spacing w:line="240" w:lineRule="auto"/>
+        <w:rPr>
+          <w:sz w:val="16"/>
+          <w:szCs w:val="16"/>
+        </w:rPr>
+      </w:pPr>
+    </w:p>
+    <w:p>
+      <w:pPr>
+        <w:spacing w:line="240" w:lineRule="auto"/>
+        <w:rPr>
+          <w:sz w:val="16"/>
+          <w:szCs w:val="16"/>
+        </w:rPr>
+      </w:pPr>
+    </w:p>
+    <w:p>
+      <w:pPr>
+        <w:spacing w:line="240" w:lineRule="auto"/>
+        <w:rPr>
+          <w:sz w:val="16"/>
+          <w:szCs w:val="16"/>
+        </w:rPr>
+      </w:pPr>
+    </w:p>
+    <w:p>
+      <w:pPr>
+        <w:spacing w:line="240" w:lineRule="auto"/>
+        <w:rPr>
+          <w:sz w:val="16"/>
+          <w:szCs w:val="16"/>
+        </w:rPr>
+      </w:pPr>
+    </w:p>
+    <w:p>
+      <w:pPr>
+        <w:spacing w:line="240" w:lineRule="auto"/>
+        <w:rPr>
+          <w:sz w:val="16"/>
+          <w:szCs w:val="16"/>
+        </w:rPr>
+      </w:pPr>
+    </w:p>
+    <w:p>
+      <w:pPr>
+        <w:spacing w:line="240" w:lineRule="auto"/>
+        <w:rPr>
+          <w:sz w:val="16"/>
+          <w:szCs w:val="16"/>
+        </w:rPr>
+      </w:pPr>
+    </w:p>
+    <w:p>
+      <w:pPr>
+        <w:spacing w:line="240" w:lineRule="auto"/>
+        <w:rPr>
+          <w:sz w:val="16"/>
+          <w:szCs w:val="16"/>
+        </w:rPr>
+      </w:pPr>
+    </w:p>
+    <w:p>
+      <w:pPr>
+        <w:spacing w:line="240" w:lineRule="auto"/>
+        <w:rPr>
+          <w:sz w:val="16"/>
+          <w:szCs w:val="16"/>
+        </w:rPr>
+      </w:pPr>
+    </w:p>
+    <w:p>
+      <w:pPr>
+        <w:spacing w:line="240" w:lineRule="auto"/>
+        <w:rPr>
+          <w:sz w:val="16"/>
+          <w:szCs w:val="16"/>
+        </w:rPr>
+      </w:pPr>
+    </w:p>
+    <w:p>
+      <w:pPr>
+        <w:spacing w:line="240" w:lineRule="auto"/>
+        <w:rPr>
+          <w:sz w:val="16"/>
+          <w:szCs w:val="16"/>
+        </w:rPr>
+      </w:pPr>
+    </w:p>
+    <w:p>
+      <w:pPr>
+        <w:spacing w:line="240" w:lineRule="auto"/>
+        <w:rPr>
+          <w:sz w:val="16"/>
+          <w:szCs w:val="16"/>
+        </w:rPr>
+      </w:pPr>
+    </w:p>
+    <w:p>
+      <w:pPr>
+        <w:spacing w:line="240" w:lineRule="auto"/>
+        <w:rPr>
+          <w:sz w:val="16"/>
+          <w:szCs w:val="16"/>
+        </w:rPr>
+      </w:pPr>
+    </w:p>
+    <w:p>
+      <w:pPr>
+        <w:spacing w:line="240" w:lineRule="auto"/>
+        <w:rPr>
+          <w:sz w:val="16"/>
+          <w:szCs w:val="16"/>
+        </w:rPr>
+      </w:pPr>
+    </w:p>
+    <w:p>
+      <w:pPr>
+        <w:spacing w:line="240" w:lineRule="auto"/>
+        <w:rPr>
+          <w:sz w:val="16"/>
+          <w:szCs w:val="16"/>
+        </w:rPr>
+      </w:pPr>
+    </w:p>
+    <w:p>
+      <w:pPr>
+        <w:spacing w:line="240" w:lineRule="auto"/>
+        <w:rPr>
+          <w:sz w:val="16"/>
+          <w:szCs w:val="16"/>
+        </w:rPr>
+      </w:pPr>
+      <w:r>
+        <w:rPr>
+          <w:noProof/>
+        </w:rPr>
+        <w:drawing>
+          <wp:inline distT="0" distB="0" distL="0" distR="0" wp14:anchorId="050CB3F2" wp14:editId="336D6BB1">
+            <wp:extent cx="2133600" cy="1814680"/>
+            <wp:effectExtent l="0" t="0" r="0" b="0"/>
+            <wp:docPr id="4" name="Picture 4" descr="https://i.gyazo.com/b875d890d21abd4125b1cab05b46a5d5.png"/>
+            <wp:cNvGraphicFramePr>
+              <a:graphicFrameLocks xmlns:a="http://schemas.openxmlformats.org/drawingml/2006/main" noChangeAspect="1"/>
+            </wp:cNvGraphicFramePr>
+            <a:graphic xmlns:a="http://schemas.openxmlformats.org/drawingml/2006/main">
+              <a:graphicData uri="http://schemas.openxmlformats.org/drawingml/2006/picture">
+                <pic:pic xmlns:pic="http://schemas.openxmlformats.org/drawingml/2006/picture">
+                  <pic:nvPicPr>
+                    <pic:cNvPr id="0" name="Picture 1" descr="https://i.gyazo.com/b875d890d21abd4125b1cab05b46a5d5.png"/>
+                    <pic:cNvPicPr>
+                      <a:picLocks noChangeAspect="1" noChangeArrowheads="1"/>
+                    </pic:cNvPicPr>
+                  </pic:nvPicPr>
+                  <pic:blipFill>
+                    <a:blip r:embed="rId11" cstate="print">
+                      <a:extLst>
+                        <a:ext uri="{28A0092B-C50C-407E-A947-70E740481C1C}">
+                          <a14:useLocalDpi xmlns:a14="http://schemas.microsoft.com/office/drawing/2010/main" val="0"/>
+                        </a:ext>
+                      </a:extLst>
+                    </a:blip>
+                    <a:srcRect/>
+                    <a:stretch>
+                      <a:fillRect/>
+                    </a:stretch>
+                  </pic:blipFill>
+                  <pic:spPr bwMode="auto">
+                    <a:xfrm>
+                      <a:off x="0" y="0"/>
+                      <a:ext cx="2133600" cy="1814680"/>
+                    </a:xfrm>
+                    <a:prstGeom prst="rect">
+                      <a:avLst/>
+                    </a:prstGeom>
+                    <a:noFill/>
+                    <a:ln>
+                      <a:noFill/>
+                    </a:ln>
+                  </pic:spPr>
+                </pic:pic>
+              </a:graphicData>
+            </a:graphic>
+          </wp:inline>
+        </w:drawing>
+      </w:r>
+      <w:r>
+        <w:rPr>
+          <w:noProof/>
+        </w:rPr>
+        <w:drawing>
+          <wp:inline distT="0" distB="0" distL="0" distR="0" wp14:anchorId="4DB9539C" wp14:editId="13C67A5C">
+            <wp:extent cx="2133600" cy="903063"/>
+            <wp:effectExtent l="0" t="0" r="0" b="0"/>
+            <wp:docPr id="11" name="Picture 11" descr="https://i.gyazo.com/548ade60220f37f2352fb00a4eaf5d3b.png"/>
+            <wp:cNvGraphicFramePr>
+              <a:graphicFrameLocks xmlns:a="http://schemas.openxmlformats.org/drawingml/2006/main" noChangeAspect="1"/>
+            </wp:cNvGraphicFramePr>
+            <a:graphic xmlns:a="http://schemas.openxmlformats.org/drawingml/2006/main">
+              <a:graphicData uri="http://schemas.openxmlformats.org/drawingml/2006/picture">
+                <pic:pic xmlns:pic="http://schemas.openxmlformats.org/drawingml/2006/picture">
+                  <pic:nvPicPr>
+                    <pic:cNvPr id="0" name="Picture 11" descr="https://i.gyazo.com/548ade60220f37f2352fb00a4eaf5d3b.png"/>
+                    <pic:cNvPicPr>
+                      <a:picLocks noChangeAspect="1" noChangeArrowheads="1"/>
+                    </pic:cNvPicPr>
+                  </pic:nvPicPr>
+                  <pic:blipFill>
+                    <a:blip r:embed="rId12" cstate="print">
+                      <a:extLst>
+                        <a:ext uri="{28A0092B-C50C-407E-A947-70E740481C1C}">
+                          <a14:useLocalDpi xmlns:a14="http://schemas.microsoft.com/office/drawing/2010/main" val="0"/>
+                        </a:ext>
+                      </a:extLst>
+                    </a:blip>
+                    <a:srcRect/>
+                    <a:stretch>
+                      <a:fillRect/>
+                    </a:stretch>
+                  </pic:blipFill>
+                  <pic:spPr bwMode="auto">
+                    <a:xfrm>
+                      <a:off x="0" y="0"/>
+                      <a:ext cx="2133600" cy="903063"/>
+                    </a:xfrm>
+                    <a:prstGeom prst="rect">
+                      <a:avLst/>
+                    </a:prstGeom>
+                    <a:noFill/>
+                    <a:ln>
+                      <a:noFill/>
+                    </a:ln>
+                  </pic:spPr>
+                </pic:pic>
+              </a:graphicData>
+            </a:graphic>
+          </wp:inline>
+        </w:drawing>
+      </w:r>
+    </w:p>
+    <w:p>
+      <w:pPr>
+        <w:spacing w:line="240" w:lineRule="auto"/>
+        <w:rPr>
+          <w:rFonts w:eastAsiaTheme="minorEastAsia"/>
+          <w:bCs/>
+          <w:iCs/>
+          <w:sz w:val="16"/>
+          <w:szCs w:val="16"/>
+        </w:rPr>
+      </w:pPr>
+      <w:r>
+        <w:rPr>
+          <w:noProof/>
+        </w:rPr>
+        <w:drawing>
+          <wp:inline distT="0" distB="0" distL="0" distR="0" wp14:anchorId="54103480" wp14:editId="20F6E75A">
+            <wp:extent cx="2133600" cy="820396"/>
+            <wp:effectExtent l="0" t="0" r="0" b="0"/>
+            <wp:docPr id="14" name="Picture 14" descr="https://i.gyazo.com/d07e4d11a286b0fe029d1ef92bec9df7.png"/>
+            <wp:cNvGraphicFramePr>
+              <a:graphicFrameLocks xmlns:a="http://schemas.openxmlformats.org/drawingml/2006/main" noChangeAspect="1"/>
+            </wp:cNvGraphicFramePr>
+            <a:graphic xmlns:a="http://schemas.openxmlformats.org/drawingml/2006/main">
+              <a:graphicData uri="http://schemas.openxmlformats.org/drawingml/2006/picture">
+                <pic:pic xmlns:pic="http://schemas.openxmlformats.org/drawingml/2006/picture">
+                  <pic:nvPicPr>
+                    <pic:cNvPr id="0" name="Picture 20" descr="https://i.gyazo.com/d07e4d11a286b0fe029d1ef92bec9df7.png"/>
+                    <pic:cNvPicPr>
+                      <a:picLocks noChangeAspect="1" noChangeArrowheads="1"/>
+                    </pic:cNvPicPr>
+                  </pic:nvPicPr>
+                  <pic:blipFill>
+                    <a:blip r:embed="rId13" cstate="print">
+                      <a:extLst>
+                        <a:ext uri="{28A0092B-C50C-407E-A947-70E740481C1C}">
+                          <a14:useLocalDpi xmlns:a14="http://schemas.microsoft.com/office/drawing/2010/main" val="0"/>
+                        </a:ext>
+                      </a:extLst>
+                    </a:blip>
+                    <a:srcRect/>
+                    <a:stretch>
+                      <a:fillRect/>
+                    </a:stretch>
+                  </pic:blipFill>
+                  <pic:spPr bwMode="auto">
+                    <a:xfrm>
+                      <a:off x="0" y="0"/>
+                      <a:ext cx="2133600" cy="820396"/>
+                    </a:xfrm>
+                    <a:prstGeom prst="rect">
+                      <a:avLst/>
+                    </a:prstGeom>
+                    <a:noFill/>
+                    <a:ln>
+                      <a:noFill/>
+                    </a:ln>
+                  </pic:spPr>
+                </pic:pic>
+              </a:graphicData>
+            </a:graphic>
+          </wp:inline>
+        </w:drawing>
+      </w:r>
+      <w:r>
+        <w:rPr>
+          <w:noProof/>
+        </w:rPr>
+        <w:drawing>
+          <wp:inline distT="0" distB="0" distL="0" distR="0" wp14:anchorId="59D9DAAD" wp14:editId="16069DAC">
+            <wp:extent cx="2133600" cy="2113474"/>
+            <wp:effectExtent l="0" t="0" r="0" b="1270"/>
+            <wp:docPr id="6" name="Picture 6" descr="https://i.gyazo.com/cb141812775e901186123f456b4e50aa.png"/>
+            <wp:cNvGraphicFramePr>
+              <a:graphicFrameLocks xmlns:a="http://schemas.openxmlformats.org/drawingml/2006/main" noChangeAspect="1"/>
+            </wp:cNvGraphicFramePr>
+            <a:graphic xmlns:a="http://schemas.openxmlformats.org/drawingml/2006/main">
+              <a:graphicData uri="http://schemas.openxmlformats.org/drawingml/2006/picture">
+                <pic:pic xmlns:pic="http://schemas.openxmlformats.org/drawingml/2006/picture">
+                  <pic:nvPicPr>
+                    <pic:cNvPr id="0" name="Picture 5" descr="https://i.gyazo.com/cb141812775e901186123f456b4e50aa.png"/>
+                    <pic:cNvPicPr>
+                      <a:picLocks noChangeAspect="1" noChangeArrowheads="1"/>
+                    </pic:cNvPicPr>
+                  </pic:nvPicPr>
+                  <pic:blipFill>
+                    <a:blip r:embed="rId14" cstate="print">
+                      <a:extLst>
+                        <a:ext uri="{28A0092B-C50C-407E-A947-70E740481C1C}">
+                          <a14:useLocalDpi xmlns:a14="http://schemas.microsoft.com/office/drawing/2010/main" val="0"/>
+                        </a:ext>
+                      </a:extLst>
+                    </a:blip>
+                    <a:srcRect/>
+                    <a:stretch>
+                      <a:fillRect/>
+                    </a:stretch>
+                  </pic:blipFill>
+                  <pic:spPr bwMode="auto">
+                    <a:xfrm>
+                      <a:off x="0" y="0"/>
+                      <a:ext cx="2133600" cy="2113474"/>
+                    </a:xfrm>
+                    <a:prstGeom prst="rect">
+                      <a:avLst/>
+                    </a:prstGeom>
+                    <a:noFill/>
+                    <a:ln>
+                      <a:noFill/>
+                    </a:ln>
+                  </pic:spPr>
+                </pic:pic>
+              </a:graphicData>
+            </a:graphic>
+          </wp:inline>
+        </w:drawing>
+      </w:r>
+    </w:p>
+    <w:p>
+      <w:pPr>
+        <w:spacing w:line="240" w:lineRule="auto"/>
+        <w:rPr>
+          <w:rFonts w:eastAsiaTheme="minorEastAsia"/>
+          <w:bCs/>
+          <w:iCs/>
+          <w:sz w:val="16"/>
+          <w:szCs w:val="16"/>
+        </w:rPr>
+      </w:pPr>
+      <w:r>
+        <w:rPr>
+          <w:noProof/>
+        </w:rPr>
+        <w:drawing>
+          <wp:inline distT="0" distB="0" distL="0" distR="0" wp14:anchorId="32EAAD43" wp14:editId="0F75FFD8">
+            <wp:extent cx="2133600" cy="1675277"/>
+            <wp:effectExtent l="0" t="0" r="0" b="1270"/>
+            <wp:docPr id="7" name="Picture 7" descr="https://i.gyazo.com/2e353493c90bf758867d36d12e019d5e.png"/>
+            <wp:cNvGraphicFramePr>
+              <a:graphicFrameLocks xmlns:a="http://schemas.openxmlformats.org/drawingml/2006/main" noChangeAspect="1"/>
+            </wp:cNvGraphicFramePr>
+            <a:graphic xmlns:a="http://schemas.openxmlformats.org/drawingml/2006/main">
+              <a:graphicData uri="http://schemas.openxmlformats.org/drawingml/2006/picture">
+                <pic:pic xmlns:pic="http://schemas.openxmlformats.org/drawingml/2006/picture">
+                  <pic:nvPicPr>
+                    <pic:cNvPr id="0" name="Picture 7" descr="https://i.gyazo.com/2e353493c90bf758867d36d12e019d5e.png"/>
+                    <pic:cNvPicPr>
+                      <a:picLocks noChangeAspect="1" noChangeArrowheads="1"/>
+                    </pic:cNvPicPr>
+                  </pic:nvPicPr>
+                  <pic:blipFill>
+                    <a:blip r:embed="rId15" cstate="print">
+                      <a:extLst>
+                        <a:ext uri="{28A0092B-C50C-407E-A947-70E740481C1C}">
+                          <a14:useLocalDpi xmlns:a14="http://schemas.microsoft.com/office/drawing/2010/main" val="0"/>
+                        </a:ext>
+                      </a:extLst>
+                    </a:blip>
+                    <a:srcRect/>
+                    <a:stretch>
+                      <a:fillRect/>
+                    </a:stretch>
+                  </pic:blipFill>
+                  <pic:spPr bwMode="auto">
+                    <a:xfrm>
+                      <a:off x="0" y="0"/>
+                      <a:ext cx="2133600" cy="1675277"/>
+                    </a:xfrm>
+                    <a:prstGeom prst="rect">
+                      <a:avLst/>
+                    </a:prstGeom>
+                    <a:noFill/>
+                    <a:ln>
+                      <a:noFill/>
+                    </a:ln>
+                  </pic:spPr>
+                </pic:pic>
+              </a:graphicData>
+            </a:graphic>
+          </wp:inline>
+        </w:drawing>
+      </w:r>
+      <w:r>
+        <w:rPr>
+          <w:noProof/>
+        </w:rPr>
+        <w:drawing>
+          <wp:inline distT="0" distB="0" distL="0" distR="0" wp14:anchorId="557CA0DD" wp14:editId="7E06C864">
+            <wp:extent cx="2133600" cy="134077"/>
+            <wp:effectExtent l="0" t="0" r="0" b="0"/>
+            <wp:docPr id="9" name="Picture 9" descr="https://i.gyazo.com/85d4f8c0e66ad9fffdeeccd5978e1a01.png"/>
+            <wp:cNvGraphicFramePr>
+              <a:graphicFrameLocks xmlns:a="http://schemas.openxmlformats.org/drawingml/2006/main" noChangeAspect="1"/>
+            </wp:cNvGraphicFramePr>
+            <a:graphic xmlns:a="http://schemas.openxmlformats.org/drawingml/2006/main">
+              <a:graphicData uri="http://schemas.openxmlformats.org/drawingml/2006/picture">
+                <pic:pic xmlns:pic="http://schemas.openxmlformats.org/drawingml/2006/picture">
+                  <pic:nvPicPr>
+                    <pic:cNvPr id="0" name="Picture 6" descr="https://i.gyazo.com/85d4f8c0e66ad9fffdeeccd5978e1a01.png"/>
+                    <pic:cNvPicPr>
+                      <a:picLocks noChangeAspect="1" noChangeArrowheads="1"/>
+                    </pic:cNvPicPr>
+                  </pic:nvPicPr>
+                  <pic:blipFill>
+                    <a:blip r:embed="rId16" cstate="print">
+                      <a:extLst>
+                        <a:ext uri="{28A0092B-C50C-407E-A947-70E740481C1C}">
+                          <a14:useLocalDpi xmlns:a14="http://schemas.microsoft.com/office/drawing/2010/main" val="0"/>
+                        </a:ext>
+                      </a:extLst>
+                    </a:blip>
+                    <a:srcRect/>
+                    <a:stretch>
+                      <a:fillRect/>
+                    </a:stretch>
+                  </pic:blipFill>
+                  <pic:spPr bwMode="auto">
+                    <a:xfrm>
+                      <a:off x="0" y="0"/>
+                      <a:ext cx="2133600" cy="134077"/>
+                    </a:xfrm>
+                    <a:prstGeom prst="rect">
+                      <a:avLst/>
+                    </a:prstGeom>
+                    <a:noFill/>
+                    <a:ln>
+                      <a:noFill/>
+                    </a:ln>
+                  </pic:spPr>
+                </pic:pic>
+              </a:graphicData>
+            </a:graphic>
+          </wp:inline>
+        </w:drawing>
+      </w:r>
+    </w:p>
+    <w:p>
+      <w:pPr>
+        <w:spacing w:line="240" w:lineRule="auto"/>
+        <w:rPr>
+          <w:rFonts w:eastAsiaTheme="minorEastAsia"/>
+          <w:bCs/>
+          <w:iCs/>
+          <w:sz w:val="16"/>
+          <w:szCs w:val="16"/>
+        </w:rPr>
+      </w:pPr>
+      <w:r>
+        <w:rPr>
+          <w:noProof/>
+        </w:rPr>
+        <w:drawing>
+          <wp:inline distT="0" distB="0" distL="0" distR="0" wp14:anchorId="76EA037D" wp14:editId="7C769AD9">
+            <wp:extent cx="2133600" cy="1293027"/>
+            <wp:effectExtent l="0" t="0" r="0" b="2540"/>
+            <wp:docPr id="10" name="Picture 10" descr="https://i.gyazo.com/b784ac45c98fc38239472b7171847756.png"/>
+            <wp:cNvGraphicFramePr>
+              <a:graphicFrameLocks xmlns:a="http://schemas.openxmlformats.org/drawingml/2006/main" noChangeAspect="1"/>
+            </wp:cNvGraphicFramePr>
+            <a:graphic xmlns:a="http://schemas.openxmlformats.org/drawingml/2006/main">
+              <a:graphicData uri="http://schemas.openxmlformats.org/drawingml/2006/picture">
+                <pic:pic xmlns:pic="http://schemas.openxmlformats.org/drawingml/2006/picture">
+                  <pic:nvPicPr>
+                    <pic:cNvPr id="0" name="Picture 9" descr="https://i.gyazo.com/b784ac45c98fc38239472b7171847756.png"/>
+                    <pic:cNvPicPr>
+                      <a:picLocks noChangeAspect="1" noChangeArrowheads="1"/>
+                    </pic:cNvPicPr>
+                  </pic:nvPicPr>
+                  <pic:blipFill>
+                    <a:blip r:embed="rId17" cstate="print">
+                      <a:extLst>
+                        <a:ext uri="{28A0092B-C50C-407E-A947-70E740481C1C}">
+                          <a14:useLocalDpi xmlns:a14="http://schemas.microsoft.com/office/drawing/2010/main" val="0"/>
+                        </a:ext>
+                      </a:extLst>
+                    </a:blip>
+                    <a:srcRect/>
+                    <a:stretch>
+                      <a:fillRect/>
+                    </a:stretch>
+                  </pic:blipFill>
+                  <pic:spPr bwMode="auto">
+                    <a:xfrm>
+                      <a:off x="0" y="0"/>
+                      <a:ext cx="2133600" cy="1293027"/>
+                    </a:xfrm>
+                    <a:prstGeom prst="rect">
+                      <a:avLst/>
+                    </a:prstGeom>
+                    <a:noFill/>
+                    <a:ln>
+                      <a:noFill/>
+                    </a:ln>
+                  </pic:spPr>
+                </pic:pic>
+              </a:graphicData>
+            </a:graphic>
+          </wp:inline>
+        </w:drawing>
+      </w:r>
     </w:p>
     <w:sectPr>
       <w:pgSz w:w="12240" w:h="15840"/>

</xml_diff>